<commit_message>
Cleared up setup and API process
</commit_message>
<xml_diff>
--- a/Chapter_2.docx
+++ b/Chapter_2.docx
@@ -384,432 +384,23 @@
     </w:p>
     <w:p>
       <w:pPr>
-        <w:pStyle w:val="SourceCode"/>
-      </w:pPr>
-      <w:r>
-        <w:rPr>
-          <w:rStyle w:val="InformationTok"/>
-        </w:rPr>
-        <w:t xml:space="preserve">```{r tidycensus-setup}</w:t>
-      </w:r>
-      <w:r>
-        <w:br/>
-      </w:r>
-      <w:r>
-        <w:rPr>
-          <w:rStyle w:val="CommentTok"/>
-        </w:rPr>
-        <w:t xml:space="preserve"># install and/or load tidycensus package and set API key</w:t>
-      </w:r>
-      <w:r>
-        <w:br/>
-      </w:r>
-      <w:r>
-        <w:rPr>
-          <w:rStyle w:val="CommentTok"/>
-        </w:rPr>
-        <w:t xml:space="preserve">#install.packages("tidycensus")</w:t>
-      </w:r>
-      <w:r>
-        <w:br/>
-      </w:r>
-      <w:r>
-        <w:rPr>
-          <w:rStyle w:val="FunctionTok"/>
-        </w:rPr>
-        <w:t xml:space="preserve">library</w:t>
-      </w:r>
-      <w:r>
-        <w:rPr>
-          <w:rStyle w:val="NormalTok"/>
-        </w:rPr>
-        <w:t xml:space="preserve">(tidycensus)</w:t>
-      </w:r>
-      <w:r>
-        <w:br/>
-      </w:r>
-      <w:r>
-        <w:rPr>
-          <w:rStyle w:val="FunctionTok"/>
-        </w:rPr>
-        <w:t xml:space="preserve">library</w:t>
-      </w:r>
-      <w:r>
-        <w:rPr>
-          <w:rStyle w:val="NormalTok"/>
-        </w:rPr>
-        <w:t xml:space="preserve">(tidyverse)</w:t>
-      </w:r>
-      <w:r>
-        <w:br/>
-      </w:r>
-      <w:r>
-        <w:rPr>
-          <w:rStyle w:val="InformationTok"/>
-        </w:rPr>
-        <w:t xml:space="preserve">```</w:t>
-      </w:r>
-    </w:p>
-    <w:p>
-      <w:pPr>
-        <w:pStyle w:val="SourceCode"/>
-      </w:pPr>
-      <w:r>
-        <w:rPr>
-          <w:rStyle w:val="VerbatimChar"/>
-        </w:rPr>
-        <w:t xml:space="preserve">── Attaching core tidyverse packages ──────────────────────── tidyverse 2.0.0 ──</w:t>
-      </w:r>
-      <w:r>
-        <w:br/>
-      </w:r>
-      <w:r>
-        <w:rPr>
-          <w:rStyle w:val="VerbatimChar"/>
-        </w:rPr>
-        <w:t xml:space="preserve">✔ dplyr     1.1.2     ✔ readr     2.1.4</w:t>
-      </w:r>
-      <w:r>
-        <w:br/>
-      </w:r>
-      <w:r>
-        <w:rPr>
-          <w:rStyle w:val="VerbatimChar"/>
-        </w:rPr>
-        <w:t xml:space="preserve">✔ forcats   1.0.0     ✔ stringr   1.5.0</w:t>
-      </w:r>
-      <w:r>
-        <w:br/>
-      </w:r>
-      <w:r>
-        <w:rPr>
-          <w:rStyle w:val="VerbatimChar"/>
-        </w:rPr>
-        <w:t xml:space="preserve">✔ ggplot2   3.4.2     ✔ tibble    3.2.1</w:t>
-      </w:r>
-      <w:r>
-        <w:br/>
-      </w:r>
-      <w:r>
-        <w:rPr>
-          <w:rStyle w:val="VerbatimChar"/>
-        </w:rPr>
-        <w:t xml:space="preserve">✔ lubridate 1.9.2     ✔ tidyr     1.3.0</w:t>
-      </w:r>
-      <w:r>
-        <w:br/>
-      </w:r>
-      <w:r>
-        <w:rPr>
-          <w:rStyle w:val="VerbatimChar"/>
-        </w:rPr>
-        <w:t xml:space="preserve">✔ purrr     1.0.2     </w:t>
-      </w:r>
-      <w:r>
-        <w:br/>
-      </w:r>
-      <w:r>
-        <w:rPr>
-          <w:rStyle w:val="VerbatimChar"/>
-        </w:rPr>
-        <w:t xml:space="preserve">── Conflicts ────────────────────────────────────────── tidyverse_conflicts() ──</w:t>
-      </w:r>
-      <w:r>
-        <w:br/>
-      </w:r>
-      <w:r>
-        <w:rPr>
-          <w:rStyle w:val="VerbatimChar"/>
-        </w:rPr>
-        <w:t xml:space="preserve">✖ dplyr::filter() masks stats::filter()</w:t>
-      </w:r>
-      <w:r>
-        <w:br/>
-      </w:r>
-      <w:r>
-        <w:rPr>
-          <w:rStyle w:val="VerbatimChar"/>
-        </w:rPr>
-        <w:t xml:space="preserve">✖ dplyr::lag()    masks stats::lag()</w:t>
-      </w:r>
-      <w:r>
-        <w:br/>
-      </w:r>
-      <w:r>
-        <w:rPr>
-          <w:rStyle w:val="VerbatimChar"/>
-        </w:rPr>
-        <w:t xml:space="preserve">ℹ Use the conflicted package (&lt;http://conflicted.r-lib.org/&gt;) to force all conflicts to become errors</w:t>
-      </w:r>
-    </w:p>
-    <w:p>
-      <w:pPr>
-        <w:pStyle w:val="SourceCode"/>
-      </w:pPr>
-      <w:r>
-        <w:rPr>
-          <w:rStyle w:val="InformationTok"/>
-        </w:rPr>
-        <w:t xml:space="preserve">```{r tidycensus-setup}</w:t>
-      </w:r>
-      <w:r>
-        <w:br/>
-      </w:r>
-      <w:r>
-        <w:rPr>
-          <w:rStyle w:val="CommentTok"/>
-        </w:rPr>
-        <w:t xml:space="preserve"># census_api_key("insert api key here", install = TRUE)</w:t>
-      </w:r>
-      <w:r>
-        <w:br/>
-      </w:r>
-      <w:r>
-        <w:rPr>
-          <w:rStyle w:val="InformationTok"/>
-        </w:rPr>
-        <w:t xml:space="preserve">```</w:t>
-      </w:r>
-    </w:p>
-    <w:bookmarkStart w:id="20" w:name="decennial-census"/>
-    <w:p>
-      <w:pPr>
-        <w:pStyle w:val="Heading3"/>
-      </w:pPr>
-      <w:r>
-        <w:t xml:space="preserve">Decennial Census</w:t>
-      </w:r>
-    </w:p>
-    <w:p>
-      <w:pPr>
-        <w:pStyle w:val="FirstParagraph"/>
-      </w:pPr>
-      <w:r>
-        <w:rPr>
-          <w:rStyle w:val="VerbatimChar"/>
-        </w:rPr>
-        <w:t xml:space="preserve">get_decennial()</w:t>
-      </w:r>
-      <w:r>
-        <w:t xml:space="preserve"> </w:t>
-      </w:r>
-      <w:r>
-        <w:t xml:space="preserve">function calls</w:t>
-      </w:r>
-    </w:p>
-    <w:p>
-      <w:pPr>
-        <w:pStyle w:val="SourceCode"/>
-      </w:pPr>
-      <w:r>
-        <w:rPr>
-          <w:rStyle w:val="InformationTok"/>
-        </w:rPr>
-        <w:t xml:space="preserve">```{r get_decennial}</w:t>
-      </w:r>
-      <w:r>
-        <w:br/>
-      </w:r>
-      <w:r>
-        <w:rPr>
-          <w:rStyle w:val="NormalTok"/>
-        </w:rPr>
-        <w:t xml:space="preserve">total_pop_10 </w:t>
-      </w:r>
-      <w:r>
-        <w:rPr>
-          <w:rStyle w:val="OtherTok"/>
-        </w:rPr>
-        <w:t xml:space="preserve">&lt;-</w:t>
-      </w:r>
-      <w:r>
-        <w:rPr>
-          <w:rStyle w:val="NormalTok"/>
-        </w:rPr>
-        <w:t xml:space="preserve"> </w:t>
-      </w:r>
-      <w:r>
-        <w:rPr>
-          <w:rStyle w:val="FunctionTok"/>
-        </w:rPr>
-        <w:t xml:space="preserve">get_decennial</w:t>
-      </w:r>
-      <w:r>
-        <w:rPr>
-          <w:rStyle w:val="NormalTok"/>
-        </w:rPr>
-        <w:t xml:space="preserve">(</w:t>
-      </w:r>
-      <w:r>
-        <w:br/>
-      </w:r>
-      <w:r>
-        <w:rPr>
-          <w:rStyle w:val="NormalTok"/>
-        </w:rPr>
-        <w:t xml:space="preserve">  </w:t>
-      </w:r>
-      <w:r>
-        <w:rPr>
-          <w:rStyle w:val="AttributeTok"/>
-        </w:rPr>
-        <w:t xml:space="preserve">geography =</w:t>
-      </w:r>
-      <w:r>
-        <w:rPr>
-          <w:rStyle w:val="NormalTok"/>
-        </w:rPr>
-        <w:t xml:space="preserve"> </w:t>
-      </w:r>
-      <w:r>
-        <w:rPr>
-          <w:rStyle w:val="StringTok"/>
-        </w:rPr>
-        <w:t xml:space="preserve">"state"</w:t>
-      </w:r>
-      <w:r>
-        <w:rPr>
-          <w:rStyle w:val="NormalTok"/>
-        </w:rPr>
-        <w:t xml:space="preserve">, </w:t>
-      </w:r>
-      <w:r>
-        <w:rPr>
-          <w:rStyle w:val="CommentTok"/>
-        </w:rPr>
-        <w:t xml:space="preserve"># aggregate by state</w:t>
-      </w:r>
-      <w:r>
-        <w:br/>
-      </w:r>
-      <w:r>
-        <w:rPr>
-          <w:rStyle w:val="NormalTok"/>
-        </w:rPr>
-        <w:t xml:space="preserve">  </w:t>
-      </w:r>
-      <w:r>
-        <w:rPr>
-          <w:rStyle w:val="AttributeTok"/>
-        </w:rPr>
-        <w:t xml:space="preserve">variables =</w:t>
-      </w:r>
-      <w:r>
-        <w:rPr>
-          <w:rStyle w:val="NormalTok"/>
-        </w:rPr>
-        <w:t xml:space="preserve"> </w:t>
-      </w:r>
-      <w:r>
-        <w:rPr>
-          <w:rStyle w:val="StringTok"/>
-        </w:rPr>
-        <w:t xml:space="preserve">"P001001"</w:t>
-      </w:r>
-      <w:r>
-        <w:rPr>
-          <w:rStyle w:val="NormalTok"/>
-        </w:rPr>
-        <w:t xml:space="preserve">,</w:t>
-      </w:r>
-      <w:r>
-        <w:br/>
-      </w:r>
-      <w:r>
-        <w:rPr>
-          <w:rStyle w:val="NormalTok"/>
-        </w:rPr>
-        <w:t xml:space="preserve">  </w:t>
-      </w:r>
-      <w:r>
-        <w:rPr>
-          <w:rStyle w:val="AttributeTok"/>
-        </w:rPr>
-        <w:t xml:space="preserve">year =</w:t>
-      </w:r>
-      <w:r>
-        <w:rPr>
-          <w:rStyle w:val="NormalTok"/>
-        </w:rPr>
-        <w:t xml:space="preserve"> </w:t>
-      </w:r>
-      <w:r>
-        <w:rPr>
-          <w:rStyle w:val="DecValTok"/>
-        </w:rPr>
-        <w:t xml:space="preserve">2010</w:t>
-      </w:r>
-      <w:r>
-        <w:rPr>
-          <w:rStyle w:val="NormalTok"/>
-        </w:rPr>
-        <w:t xml:space="preserve"> </w:t>
-      </w:r>
-      <w:r>
-        <w:rPr>
-          <w:rStyle w:val="CommentTok"/>
-        </w:rPr>
-        <w:t xml:space="preserve"># year we want data for</w:t>
-      </w:r>
-      <w:r>
-        <w:br/>
-      </w:r>
-      <w:r>
-        <w:rPr>
-          <w:rStyle w:val="NormalTok"/>
-        </w:rPr>
-        <w:t xml:space="preserve">) </w:t>
-      </w:r>
-      <w:r>
-        <w:br/>
-      </w:r>
-      <w:r>
-        <w:rPr>
-          <w:rStyle w:val="InformationTok"/>
-        </w:rPr>
-        <w:t xml:space="preserve">```</w:t>
-      </w:r>
-    </w:p>
-    <w:p>
-      <w:pPr>
-        <w:pStyle w:val="SourceCode"/>
-      </w:pPr>
-      <w:r>
-        <w:rPr>
-          <w:rStyle w:val="VerbatimChar"/>
-        </w:rPr>
-        <w:t xml:space="preserve">Getting data from the 2010 decennial Census</w:t>
-      </w:r>
-    </w:p>
-    <w:p>
-      <w:pPr>
-        <w:pStyle w:val="SourceCode"/>
-      </w:pPr>
-      <w:r>
-        <w:rPr>
-          <w:rStyle w:val="VerbatimChar"/>
-        </w:rPr>
-        <w:t xml:space="preserve">Using Census Summary File 1</w:t>
-      </w:r>
-    </w:p>
-    <w:p>
-      <w:pPr>
         <w:numPr>
           <w:ilvl w:val="0"/>
           <w:numId w:val="1007"/>
         </w:numPr>
       </w:pPr>
       <w:r>
-        <w:t xml:space="preserve">pulls from Summary File 1 by default, using default argument</w:t>
-      </w:r>
-      <w:r>
-        <w:t xml:space="preserve"> </w:t>
-      </w:r>
-      <w:r>
-        <w:rPr>
-          <w:rStyle w:val="VerbatimChar"/>
-        </w:rPr>
-        <w:t xml:space="preserve">sumfile = "sf1"</w:t>
+        <w:t xml:space="preserve">Below we install</w:t>
+      </w:r>
+      <w:r>
+        <w:t xml:space="preserve"> </w:t>
+      </w:r>
+      <w:r>
+        <w:rPr>
+          <w:bCs/>
+          <w:b/>
+        </w:rPr>
+        <w:t xml:space="preserve">tidycensus</w:t>
       </w:r>
     </w:p>
     <w:p>
@@ -820,7 +411,39 @@
         </w:numPr>
       </w:pPr>
       <w:r>
-        <w:t xml:space="preserve">Summary File 1 exists for 2000 and 2010 Censuses, and contains core demo info for Census Geographies</w:t>
+        <w:t xml:space="preserve">we load the</w:t>
+      </w:r>
+      <w:r>
+        <w:t xml:space="preserve"> </w:t>
+      </w:r>
+      <w:r>
+        <w:rPr>
+          <w:bCs/>
+          <w:b/>
+        </w:rPr>
+        <w:t xml:space="preserve">tidycensus</w:t>
+      </w:r>
+      <w:r>
+        <w:t xml:space="preserve"> </w:t>
+      </w:r>
+      <w:r>
+        <w:t xml:space="preserve">and</w:t>
+      </w:r>
+      <w:r>
+        <w:t xml:space="preserve"> </w:t>
+      </w:r>
+      <w:r>
+        <w:rPr>
+          <w:bCs/>
+          <w:b/>
+        </w:rPr>
+        <w:t xml:space="preserve">tidyverse</w:t>
+      </w:r>
+      <w:r>
+        <w:t xml:space="preserve"> </w:t>
+      </w:r>
+      <w:r>
+        <w:t xml:space="preserve">packages</w:t>
       </w:r>
     </w:p>
     <w:p>
@@ -831,14 +454,531 @@
         </w:numPr>
       </w:pPr>
       <w:r>
-        <w:t xml:space="preserve">Summary File 2 contains info on population range and housing units</w:t>
+        <w:t xml:space="preserve">We set the API key and store it in our .Renviron if we have not already done so</w:t>
+      </w:r>
+    </w:p>
+    <w:p>
+      <w:pPr>
+        <w:numPr>
+          <w:ilvl w:val="1"/>
+          <w:numId w:val="1008"/>
+        </w:numPr>
+      </w:pPr>
+      <w:r>
+        <w:t xml:space="preserve">WARNING: Ensure that your API key is not stored in scripts, notebooks, or other output before sharing or pushing to public repositories; ideally, research the safe storage and calling of API keys and other</w:t>
+      </w:r>
+      <w:r>
+        <w:t xml:space="preserve"> </w:t>
+      </w:r>
+      <w:r>
+        <w:t xml:space="preserve">“</w:t>
+      </w:r>
+      <w:r>
+        <w:t xml:space="preserve">secrets</w:t>
+      </w:r>
+      <w:r>
+        <w:t xml:space="preserve">”</w:t>
+      </w:r>
+      <w:r>
+        <w:t xml:space="preserve"> </w:t>
+      </w:r>
+      <w:r>
+        <w:t xml:space="preserve">when writing code that you expect to share.</w:t>
+      </w:r>
+    </w:p>
+    <w:p>
+      <w:pPr>
+        <w:numPr>
+          <w:ilvl w:val="1"/>
+          <w:numId w:val="1008"/>
+        </w:numPr>
+      </w:pPr>
+      <w:r>
+        <w:t xml:space="preserve">Once the</w:t>
+      </w:r>
+      <w:r>
+        <w:t xml:space="preserve"> </w:t>
+      </w:r>
+      <w:r>
+        <w:rPr>
+          <w:bCs/>
+          <w:b/>
+        </w:rPr>
+        <w:t xml:space="preserve">tidycensus</w:t>
+      </w:r>
+      <w:r>
+        <w:t xml:space="preserve"> </w:t>
+      </w:r>
+      <w:r>
+        <w:t xml:space="preserve">package installs the API key in your .Renviron, your local programming context should be good to go without re-running</w:t>
+      </w:r>
+      <w:r>
+        <w:t xml:space="preserve"> </w:t>
+      </w:r>
+      <w:r>
+        <w:rPr>
+          <w:rStyle w:val="VerbatimChar"/>
+        </w:rPr>
+        <w:t xml:space="preserve">tidycensus::census_api_key()</w:t>
+      </w:r>
+    </w:p>
+    <w:p>
+      <w:pPr>
+        <w:pStyle w:val="SourceCode"/>
+      </w:pPr>
+      <w:r>
+        <w:rPr>
+          <w:rStyle w:val="InformationTok"/>
+        </w:rPr>
+        <w:t xml:space="preserve">```{r tidycensus-setup}</w:t>
+      </w:r>
+      <w:r>
+        <w:br/>
+      </w:r>
+      <w:r>
+        <w:rPr>
+          <w:rStyle w:val="CommentTok"/>
+        </w:rPr>
+        <w:t xml:space="preserve"># install and/or load tidycensus package and set API key</w:t>
+      </w:r>
+      <w:r>
+        <w:br/>
+      </w:r>
+      <w:r>
+        <w:rPr>
+          <w:rStyle w:val="CommentTok"/>
+        </w:rPr>
+        <w:t xml:space="preserve">#install.packages("tidycensus") # install and/or load tidycensus package </w:t>
+      </w:r>
+      <w:r>
+        <w:br/>
+      </w:r>
+      <w:r>
+        <w:rPr>
+          <w:rStyle w:val="FunctionTok"/>
+        </w:rPr>
+        <w:t xml:space="preserve">library</w:t>
+      </w:r>
+      <w:r>
+        <w:rPr>
+          <w:rStyle w:val="NormalTok"/>
+        </w:rPr>
+        <w:t xml:space="preserve">(tidycensus)</w:t>
+      </w:r>
+      <w:r>
+        <w:br/>
+      </w:r>
+      <w:r>
+        <w:rPr>
+          <w:rStyle w:val="FunctionTok"/>
+        </w:rPr>
+        <w:t xml:space="preserve">library</w:t>
+      </w:r>
+      <w:r>
+        <w:rPr>
+          <w:rStyle w:val="NormalTok"/>
+        </w:rPr>
+        <w:t xml:space="preserve">(tidyverse)</w:t>
+      </w:r>
+      <w:r>
+        <w:br/>
+      </w:r>
+      <w:r>
+        <w:rPr>
+          <w:rStyle w:val="InformationTok"/>
+        </w:rPr>
+        <w:t xml:space="preserve">```</w:t>
+      </w:r>
+    </w:p>
+    <w:p>
+      <w:pPr>
+        <w:pStyle w:val="SourceCode"/>
+      </w:pPr>
+      <w:r>
+        <w:rPr>
+          <w:rStyle w:val="VerbatimChar"/>
+        </w:rPr>
+        <w:t xml:space="preserve">── Attaching core tidyverse packages ──────────────────────── tidyverse 2.0.0 ──</w:t>
+      </w:r>
+      <w:r>
+        <w:br/>
+      </w:r>
+      <w:r>
+        <w:rPr>
+          <w:rStyle w:val="VerbatimChar"/>
+        </w:rPr>
+        <w:t xml:space="preserve">✔ dplyr     1.1.2     ✔ readr     2.1.4</w:t>
+      </w:r>
+      <w:r>
+        <w:br/>
+      </w:r>
+      <w:r>
+        <w:rPr>
+          <w:rStyle w:val="VerbatimChar"/>
+        </w:rPr>
+        <w:t xml:space="preserve">✔ forcats   1.0.0     ✔ stringr   1.5.0</w:t>
+      </w:r>
+      <w:r>
+        <w:br/>
+      </w:r>
+      <w:r>
+        <w:rPr>
+          <w:rStyle w:val="VerbatimChar"/>
+        </w:rPr>
+        <w:t xml:space="preserve">✔ ggplot2   3.4.2     ✔ tibble    3.2.1</w:t>
+      </w:r>
+      <w:r>
+        <w:br/>
+      </w:r>
+      <w:r>
+        <w:rPr>
+          <w:rStyle w:val="VerbatimChar"/>
+        </w:rPr>
+        <w:t xml:space="preserve">✔ lubridate 1.9.2     ✔ tidyr     1.3.0</w:t>
+      </w:r>
+      <w:r>
+        <w:br/>
+      </w:r>
+      <w:r>
+        <w:rPr>
+          <w:rStyle w:val="VerbatimChar"/>
+        </w:rPr>
+        <w:t xml:space="preserve">✔ purrr     1.0.2     </w:t>
+      </w:r>
+      <w:r>
+        <w:br/>
+      </w:r>
+      <w:r>
+        <w:rPr>
+          <w:rStyle w:val="VerbatimChar"/>
+        </w:rPr>
+        <w:t xml:space="preserve">── Conflicts ────────────────────────────────────────── tidyverse_conflicts() ──</w:t>
+      </w:r>
+      <w:r>
+        <w:br/>
+      </w:r>
+      <w:r>
+        <w:rPr>
+          <w:rStyle w:val="VerbatimChar"/>
+        </w:rPr>
+        <w:t xml:space="preserve">✖ dplyr::filter() masks stats::filter()</w:t>
+      </w:r>
+      <w:r>
+        <w:br/>
+      </w:r>
+      <w:r>
+        <w:rPr>
+          <w:rStyle w:val="VerbatimChar"/>
+        </w:rPr>
+        <w:t xml:space="preserve">✖ dplyr::lag()    masks stats::lag()</w:t>
+      </w:r>
+      <w:r>
+        <w:br/>
+      </w:r>
+      <w:r>
+        <w:rPr>
+          <w:rStyle w:val="VerbatimChar"/>
+        </w:rPr>
+        <w:t xml:space="preserve">ℹ Use the conflicted package (&lt;http://conflicted.r-lib.org/&gt;) to force all conflicts to become errors</w:t>
+      </w:r>
+    </w:p>
+    <w:p>
+      <w:pPr>
+        <w:pStyle w:val="SourceCode"/>
+      </w:pPr>
+      <w:r>
+        <w:rPr>
+          <w:rStyle w:val="InformationTok"/>
+        </w:rPr>
+        <w:t xml:space="preserve">```{r tidycensus-setup}</w:t>
+      </w:r>
+      <w:r>
+        <w:br/>
+      </w:r>
+      <w:r>
+        <w:rPr>
+          <w:rStyle w:val="CommentTok"/>
+        </w:rPr>
+        <w:t xml:space="preserve"># census_api_key("insert api key here", install = TRUE) # set API key</w:t>
+      </w:r>
+      <w:r>
+        <w:br/>
+      </w:r>
+      <w:r>
+        <w:rPr>
+          <w:rStyle w:val="InformationTok"/>
+        </w:rPr>
+        <w:t xml:space="preserve">```</w:t>
+      </w:r>
+    </w:p>
+    <w:bookmarkStart w:id="20" w:name="decennial-census"/>
+    <w:p>
+      <w:pPr>
+        <w:pStyle w:val="Heading3"/>
+      </w:pPr>
+      <w:r>
+        <w:t xml:space="preserve">Decennial Census</w:t>
+      </w:r>
+    </w:p>
+    <w:p>
+      <w:pPr>
+        <w:pStyle w:val="FirstParagraph"/>
+      </w:pPr>
+      <w:r>
+        <w:rPr>
+          <w:rStyle w:val="VerbatimChar"/>
+        </w:rPr>
+        <w:t xml:space="preserve">get_decennial()</w:t>
+      </w:r>
+      <w:r>
+        <w:t xml:space="preserve"> </w:t>
+      </w:r>
+      <w:r>
+        <w:t xml:space="preserve">function calls</w:t>
+      </w:r>
+    </w:p>
+    <w:p>
+      <w:pPr>
+        <w:pStyle w:val="SourceCode"/>
+      </w:pPr>
+      <w:r>
+        <w:rPr>
+          <w:rStyle w:val="InformationTok"/>
+        </w:rPr>
+        <w:t xml:space="preserve">```{r get_decennial}</w:t>
+      </w:r>
+      <w:r>
+        <w:br/>
+      </w:r>
+      <w:r>
+        <w:rPr>
+          <w:rStyle w:val="NormalTok"/>
+        </w:rPr>
+        <w:t xml:space="preserve">total_pop_10 </w:t>
+      </w:r>
+      <w:r>
+        <w:rPr>
+          <w:rStyle w:val="OtherTok"/>
+        </w:rPr>
+        <w:t xml:space="preserve">&lt;-</w:t>
+      </w:r>
+      <w:r>
+        <w:rPr>
+          <w:rStyle w:val="NormalTok"/>
+        </w:rPr>
+        <w:t xml:space="preserve"> </w:t>
+      </w:r>
+      <w:r>
+        <w:rPr>
+          <w:rStyle w:val="FunctionTok"/>
+        </w:rPr>
+        <w:t xml:space="preserve">get_decennial</w:t>
+      </w:r>
+      <w:r>
+        <w:rPr>
+          <w:rStyle w:val="NormalTok"/>
+        </w:rPr>
+        <w:t xml:space="preserve">(</w:t>
+      </w:r>
+      <w:r>
+        <w:br/>
+      </w:r>
+      <w:r>
+        <w:rPr>
+          <w:rStyle w:val="NormalTok"/>
+        </w:rPr>
+        <w:t xml:space="preserve">  </w:t>
+      </w:r>
+      <w:r>
+        <w:rPr>
+          <w:rStyle w:val="AttributeTok"/>
+        </w:rPr>
+        <w:t xml:space="preserve">geography =</w:t>
+      </w:r>
+      <w:r>
+        <w:rPr>
+          <w:rStyle w:val="NormalTok"/>
+        </w:rPr>
+        <w:t xml:space="preserve"> </w:t>
+      </w:r>
+      <w:r>
+        <w:rPr>
+          <w:rStyle w:val="StringTok"/>
+        </w:rPr>
+        <w:t xml:space="preserve">"state"</w:t>
+      </w:r>
+      <w:r>
+        <w:rPr>
+          <w:rStyle w:val="NormalTok"/>
+        </w:rPr>
+        <w:t xml:space="preserve">, </w:t>
+      </w:r>
+      <w:r>
+        <w:rPr>
+          <w:rStyle w:val="CommentTok"/>
+        </w:rPr>
+        <w:t xml:space="preserve"># aggregate by state</w:t>
+      </w:r>
+      <w:r>
+        <w:br/>
+      </w:r>
+      <w:r>
+        <w:rPr>
+          <w:rStyle w:val="NormalTok"/>
+        </w:rPr>
+        <w:t xml:space="preserve">  </w:t>
+      </w:r>
+      <w:r>
+        <w:rPr>
+          <w:rStyle w:val="AttributeTok"/>
+        </w:rPr>
+        <w:t xml:space="preserve">variables =</w:t>
+      </w:r>
+      <w:r>
+        <w:rPr>
+          <w:rStyle w:val="NormalTok"/>
+        </w:rPr>
+        <w:t xml:space="preserve"> </w:t>
+      </w:r>
+      <w:r>
+        <w:rPr>
+          <w:rStyle w:val="StringTok"/>
+        </w:rPr>
+        <w:t xml:space="preserve">"P001001"</w:t>
+      </w:r>
+      <w:r>
+        <w:rPr>
+          <w:rStyle w:val="NormalTok"/>
+        </w:rPr>
+        <w:t xml:space="preserve">,</w:t>
+      </w:r>
+      <w:r>
+        <w:br/>
+      </w:r>
+      <w:r>
+        <w:rPr>
+          <w:rStyle w:val="NormalTok"/>
+        </w:rPr>
+        <w:t xml:space="preserve">  </w:t>
+      </w:r>
+      <w:r>
+        <w:rPr>
+          <w:rStyle w:val="AttributeTok"/>
+        </w:rPr>
+        <w:t xml:space="preserve">year =</w:t>
+      </w:r>
+      <w:r>
+        <w:rPr>
+          <w:rStyle w:val="NormalTok"/>
+        </w:rPr>
+        <w:t xml:space="preserve"> </w:t>
+      </w:r>
+      <w:r>
+        <w:rPr>
+          <w:rStyle w:val="DecValTok"/>
+        </w:rPr>
+        <w:t xml:space="preserve">2010</w:t>
+      </w:r>
+      <w:r>
+        <w:rPr>
+          <w:rStyle w:val="NormalTok"/>
+        </w:rPr>
+        <w:t xml:space="preserve"> </w:t>
+      </w:r>
+      <w:r>
+        <w:rPr>
+          <w:rStyle w:val="CommentTok"/>
+        </w:rPr>
+        <w:t xml:space="preserve"># year we want data for</w:t>
+      </w:r>
+      <w:r>
+        <w:br/>
+      </w:r>
+      <w:r>
+        <w:rPr>
+          <w:rStyle w:val="NormalTok"/>
+        </w:rPr>
+        <w:t xml:space="preserve">) </w:t>
+      </w:r>
+      <w:r>
+        <w:br/>
+      </w:r>
+      <w:r>
+        <w:rPr>
+          <w:rStyle w:val="InformationTok"/>
+        </w:rPr>
+        <w:t xml:space="preserve">```</w:t>
+      </w:r>
+    </w:p>
+    <w:p>
+      <w:pPr>
+        <w:pStyle w:val="SourceCode"/>
+      </w:pPr>
+      <w:r>
+        <w:rPr>
+          <w:rStyle w:val="VerbatimChar"/>
+        </w:rPr>
+        <w:t xml:space="preserve">Getting data from the 2010 decennial Census</w:t>
+      </w:r>
+    </w:p>
+    <w:p>
+      <w:pPr>
+        <w:pStyle w:val="SourceCode"/>
+      </w:pPr>
+      <w:r>
+        <w:rPr>
+          <w:rStyle w:val="VerbatimChar"/>
+        </w:rPr>
+        <w:t xml:space="preserve">Using Census Summary File 1</w:t>
       </w:r>
     </w:p>
     <w:p>
       <w:pPr>
         <w:numPr>
           <w:ilvl w:val="0"/>
-          <w:numId w:val="1007"/>
+          <w:numId w:val="1009"/>
+        </w:numPr>
+      </w:pPr>
+      <w:r>
+        <w:t xml:space="preserve">pulls from Summary File 1 by default, using default argument</w:t>
+      </w:r>
+      <w:r>
+        <w:t xml:space="preserve"> </w:t>
+      </w:r>
+      <w:r>
+        <w:rPr>
+          <w:rStyle w:val="VerbatimChar"/>
+        </w:rPr>
+        <w:t xml:space="preserve">sumfile = "sf1"</w:t>
+      </w:r>
+    </w:p>
+    <w:p>
+      <w:pPr>
+        <w:numPr>
+          <w:ilvl w:val="0"/>
+          <w:numId w:val="1009"/>
+        </w:numPr>
+      </w:pPr>
+      <w:r>
+        <w:t xml:space="preserve">Summary File 1 exists for 2000 and 2010 Censuses, and contains core demo info for Census Geographies</w:t>
+      </w:r>
+    </w:p>
+    <w:p>
+      <w:pPr>
+        <w:numPr>
+          <w:ilvl w:val="0"/>
+          <w:numId w:val="1009"/>
+        </w:numPr>
+      </w:pPr>
+      <w:r>
+        <w:t xml:space="preserve">Summary File 2 contains info on population range and housing units</w:t>
+      </w:r>
+    </w:p>
+    <w:p>
+      <w:pPr>
+        <w:numPr>
+          <w:ilvl w:val="0"/>
+          <w:numId w:val="1009"/>
         </w:numPr>
       </w:pPr>
       <w:r>
@@ -1622,7 +1762,7 @@
       <w:pPr>
         <w:numPr>
           <w:ilvl w:val="0"/>
-          <w:numId w:val="1008"/>
+          <w:numId w:val="1010"/>
         </w:numPr>
       </w:pPr>
       <w:r>
@@ -1633,7 +1773,7 @@
       <w:pPr>
         <w:numPr>
           <w:ilvl w:val="0"/>
-          <w:numId w:val="1008"/>
+          <w:numId w:val="1010"/>
         </w:numPr>
       </w:pPr>
       <w:r>
@@ -2024,7 +2164,7 @@
       <w:pPr>
         <w:numPr>
           <w:ilvl w:val="0"/>
-          <w:numId w:val="1009"/>
+          <w:numId w:val="1011"/>
         </w:numPr>
       </w:pPr>
       <w:r>
@@ -2044,7 +2184,7 @@
       <w:pPr>
         <w:numPr>
           <w:ilvl w:val="0"/>
-          <w:numId w:val="1009"/>
+          <w:numId w:val="1011"/>
         </w:numPr>
       </w:pPr>
       <w:r>
@@ -2124,7 +2264,7 @@
       <w:pPr>
         <w:numPr>
           <w:ilvl w:val="0"/>
-          <w:numId w:val="1009"/>
+          <w:numId w:val="1011"/>
         </w:numPr>
       </w:pPr>
       <w:r>
@@ -2135,7 +2275,7 @@
       <w:pPr>
         <w:numPr>
           <w:ilvl w:val="1"/>
-          <w:numId w:val="1010"/>
+          <w:numId w:val="1012"/>
         </w:numPr>
         <w:pStyle w:val="Compact"/>
       </w:pPr>
@@ -3378,7 +3518,7 @@
       <w:pPr>
         <w:numPr>
           <w:ilvl w:val="0"/>
-          <w:numId w:val="1011"/>
+          <w:numId w:val="1013"/>
         </w:numPr>
       </w:pPr>
       <w:r>
@@ -3389,7 +3529,7 @@
       <w:pPr>
         <w:numPr>
           <w:ilvl w:val="1"/>
-          <w:numId w:val="1012"/>
+          <w:numId w:val="1014"/>
         </w:numPr>
       </w:pPr>
       <w:r>
@@ -3406,7 +3546,7 @@
       <w:pPr>
         <w:numPr>
           <w:ilvl w:val="1"/>
-          <w:numId w:val="1012"/>
+          <w:numId w:val="1014"/>
         </w:numPr>
       </w:pPr>
       <w:r>
@@ -3423,7 +3563,7 @@
       <w:pPr>
         <w:numPr>
           <w:ilvl w:val="2"/>
-          <w:numId w:val="1013"/>
+          <w:numId w:val="1015"/>
         </w:numPr>
       </w:pPr>
       <w:r>
@@ -3443,7 +3583,7 @@
       <w:pPr>
         <w:numPr>
           <w:ilvl w:val="2"/>
-          <w:numId w:val="1013"/>
+          <w:numId w:val="1015"/>
         </w:numPr>
       </w:pPr>
       <w:r>
@@ -3463,7 +3603,7 @@
       <w:pPr>
         <w:numPr>
           <w:ilvl w:val="2"/>
-          <w:numId w:val="1013"/>
+          <w:numId w:val="1015"/>
         </w:numPr>
       </w:pPr>
       <w:r>
@@ -3483,7 +3623,7 @@
       <w:pPr>
         <w:numPr>
           <w:ilvl w:val="2"/>
-          <w:numId w:val="1013"/>
+          <w:numId w:val="1015"/>
         </w:numPr>
       </w:pPr>
       <w:r>
@@ -3503,7 +3643,7 @@
       <w:pPr>
         <w:numPr>
           <w:ilvl w:val="2"/>
-          <w:numId w:val="1013"/>
+          <w:numId w:val="1015"/>
         </w:numPr>
       </w:pPr>
       <w:r>
@@ -3523,7 +3663,7 @@
       <w:pPr>
         <w:numPr>
           <w:ilvl w:val="2"/>
-          <w:numId w:val="1013"/>
+          <w:numId w:val="1015"/>
         </w:numPr>
       </w:pPr>
       <w:r>
@@ -3543,7 +3683,7 @@
       <w:pPr>
         <w:numPr>
           <w:ilvl w:val="2"/>
-          <w:numId w:val="1013"/>
+          <w:numId w:val="1015"/>
         </w:numPr>
       </w:pPr>
       <w:r>
@@ -3563,79 +3703,79 @@
       <w:pPr>
         <w:numPr>
           <w:ilvl w:val="3"/>
+          <w:numId w:val="1016"/>
+        </w:numPr>
+        <w:pStyle w:val="Compact"/>
+      </w:pPr>
+      <w:r>
+        <w:t xml:space="preserve">ACS Data Profile, Summary Tables, and Comparison Profile requests require the suffixes</w:t>
+      </w:r>
+      <w:r>
+        <w:t xml:space="preserve"> </w:t>
+      </w:r>
+      <w:r>
+        <w:rPr>
+          <w:rStyle w:val="VerbatimChar"/>
+        </w:rPr>
+        <w:t xml:space="preserve">/profile</w:t>
+      </w:r>
+      <w:r>
+        <w:t xml:space="preserve">,</w:t>
+      </w:r>
+      <w:r>
+        <w:t xml:space="preserve"> </w:t>
+      </w:r>
+      <w:r>
+        <w:rPr>
+          <w:rStyle w:val="VerbatimChar"/>
+        </w:rPr>
+        <w:t xml:space="preserve">/summary</w:t>
+      </w:r>
+      <w:r>
+        <w:t xml:space="preserve">,</w:t>
+      </w:r>
+      <w:r>
+        <w:t xml:space="preserve"> </w:t>
+      </w:r>
+      <w:r>
+        <w:rPr>
+          <w:rStyle w:val="VerbatimChar"/>
+        </w:rPr>
+        <w:t xml:space="preserve">/cprofile</w:t>
+      </w:r>
+      <w:r>
+        <w:t xml:space="preserve"> </w:t>
+      </w:r>
+      <w:r>
+        <w:t xml:space="preserve">respectively</w:t>
+      </w:r>
+    </w:p>
+    <w:p>
+      <w:pPr>
+        <w:numPr>
+          <w:ilvl w:val="2"/>
+          <w:numId w:val="1015"/>
+        </w:numPr>
+      </w:pPr>
+      <w:r>
+        <w:rPr>
+          <w:rStyle w:val="VerbatimChar"/>
+        </w:rPr>
+        <w:t xml:space="preserve">"acsse"</w:t>
+      </w:r>
+      <w:r>
+        <w:t xml:space="preserve"> </w:t>
+      </w:r>
+      <w:r>
+        <w:t xml:space="preserve">= ACS Supplemental Estimates variables</w:t>
+      </w:r>
+    </w:p>
+    <w:p>
+      <w:pPr>
+        <w:numPr>
+          <w:ilvl w:val="1"/>
           <w:numId w:val="1014"/>
         </w:numPr>
-        <w:pStyle w:val="Compact"/>
-      </w:pPr>
-      <w:r>
-        <w:t xml:space="preserve">ACS Data Profile, Summary Tables, and Comparison Profile requests require the suffixes</w:t>
-      </w:r>
-      <w:r>
-        <w:t xml:space="preserve"> </w:t>
-      </w:r>
-      <w:r>
-        <w:rPr>
-          <w:rStyle w:val="VerbatimChar"/>
-        </w:rPr>
-        <w:t xml:space="preserve">/profile</w:t>
-      </w:r>
-      <w:r>
-        <w:t xml:space="preserve">,</w:t>
-      </w:r>
-      <w:r>
-        <w:t xml:space="preserve"> </w:t>
-      </w:r>
-      <w:r>
-        <w:rPr>
-          <w:rStyle w:val="VerbatimChar"/>
-        </w:rPr>
-        <w:t xml:space="preserve">/summary</w:t>
-      </w:r>
-      <w:r>
-        <w:t xml:space="preserve">,</w:t>
-      </w:r>
-      <w:r>
-        <w:t xml:space="preserve"> </w:t>
-      </w:r>
-      <w:r>
-        <w:rPr>
-          <w:rStyle w:val="VerbatimChar"/>
-        </w:rPr>
-        <w:t xml:space="preserve">/cprofile</w:t>
-      </w:r>
-      <w:r>
-        <w:t xml:space="preserve"> </w:t>
-      </w:r>
-      <w:r>
-        <w:t xml:space="preserve">respectively</w:t>
-      </w:r>
-    </w:p>
-    <w:p>
-      <w:pPr>
-        <w:numPr>
-          <w:ilvl w:val="2"/>
-          <w:numId w:val="1013"/>
-        </w:numPr>
-      </w:pPr>
-      <w:r>
-        <w:rPr>
-          <w:rStyle w:val="VerbatimChar"/>
-        </w:rPr>
-        <w:t xml:space="preserve">"acsse"</w:t>
-      </w:r>
-      <w:r>
-        <w:t xml:space="preserve"> </w:t>
-      </w:r>
-      <w:r>
-        <w:t xml:space="preserve">= ACS Supplemental Estimates variables</w:t>
-      </w:r>
-    </w:p>
-    <w:p>
-      <w:pPr>
-        <w:numPr>
-          <w:ilvl w:val="1"/>
-          <w:numId w:val="1012"/>
-        </w:numPr>
       </w:pPr>
       <w:r>
         <w:t xml:space="preserve">Users can specify argument</w:t>
@@ -3807,243 +3947,54 @@
       <w:pPr>
         <w:numPr>
           <w:ilvl w:val="0"/>
-          <w:numId w:val="1015"/>
-        </w:numPr>
-        <w:pStyle w:val="Compact"/>
-      </w:pPr>
-      <w:r>
-        <w:t xml:space="preserve">Each observation forms a row</w:t>
-      </w:r>
-    </w:p>
-    <w:p>
-      <w:pPr>
-        <w:numPr>
-          <w:ilvl w:val="0"/>
-          <w:numId w:val="1015"/>
-        </w:numPr>
-        <w:pStyle w:val="Compact"/>
-      </w:pPr>
-      <w:r>
-        <w:t xml:space="preserve">Each variable forms a column</w:t>
-      </w:r>
-    </w:p>
-    <w:p>
-      <w:pPr>
-        <w:numPr>
-          <w:ilvl w:val="0"/>
-          <w:numId w:val="1015"/>
-        </w:numPr>
-        <w:pStyle w:val="Compact"/>
-      </w:pPr>
-      <w:r>
-        <w:t xml:space="preserve">Each observational unit forms a table</w:t>
-      </w:r>
-    </w:p>
-    <w:p>
-      <w:pPr>
-        <w:pStyle w:val="FirstParagraph"/>
-      </w:pPr>
-      <w:r>
-        <w:rPr>
-          <w:bCs/>
-          <w:b/>
-        </w:rPr>
-        <w:t xml:space="preserve">tidycensus</w:t>
-      </w:r>
-      <w:r>
-        <w:t xml:space="preserve"> </w:t>
-      </w:r>
-      <w:r>
-        <w:t xml:space="preserve">returns tibbles of decennial Census data tidied as follows:</w:t>
-      </w:r>
-    </w:p>
-    <w:p>
-      <w:pPr>
-        <w:numPr>
-          <w:ilvl w:val="0"/>
-          <w:numId w:val="1016"/>
-        </w:numPr>
-      </w:pPr>
-      <w:r>
-        <w:rPr>
-          <w:rStyle w:val="VerbatimChar"/>
-        </w:rPr>
-        <w:t xml:space="preserve">GEOID</w:t>
-      </w:r>
-      <w:r>
-        <w:t xml:space="preserve"> </w:t>
-      </w:r>
-      <w:r>
-        <w:t xml:space="preserve">- the Census ID code giving unique ID to the geographic unit</w:t>
-      </w:r>
-    </w:p>
-    <w:p>
-      <w:pPr>
-        <w:numPr>
-          <w:ilvl w:val="0"/>
-          <w:numId w:val="1016"/>
-        </w:numPr>
-      </w:pPr>
-      <w:r>
-        <w:rPr>
-          <w:rStyle w:val="VerbatimChar"/>
-        </w:rPr>
-        <w:t xml:space="preserve">NAME</w:t>
-      </w:r>
-      <w:r>
-        <w:t xml:space="preserve"> </w:t>
-      </w:r>
-      <w:r>
-        <w:t xml:space="preserve">representing a descriptive name of the unit</w:t>
-      </w:r>
-    </w:p>
-    <w:p>
-      <w:pPr>
-        <w:numPr>
-          <w:ilvl w:val="0"/>
-          <w:numId w:val="1016"/>
-        </w:numPr>
-      </w:pPr>
-      <w:r>
-        <w:rPr>
-          <w:rStyle w:val="VerbatimChar"/>
-        </w:rPr>
-        <w:t xml:space="preserve">variable</w:t>
-      </w:r>
-      <w:r>
-        <w:t xml:space="preserve"> </w:t>
-      </w:r>
-      <w:r>
-        <w:t xml:space="preserve">contain info on Census variable name for the row</w:t>
-      </w:r>
-    </w:p>
-    <w:p>
-      <w:pPr>
-        <w:numPr>
-          <w:ilvl w:val="0"/>
-          <w:numId w:val="1016"/>
-        </w:numPr>
-      </w:pPr>
-      <w:r>
-        <w:rPr>
-          <w:rStyle w:val="VerbatimChar"/>
-        </w:rPr>
-        <w:t xml:space="preserve">value</w:t>
-      </w:r>
-      <w:r>
-        <w:t xml:space="preserve"> </w:t>
-      </w:r>
-      <w:r>
-        <w:t xml:space="preserve">the data value for each unit-variable combination.</w:t>
-      </w:r>
-    </w:p>
-    <w:p>
-      <w:pPr>
-        <w:numPr>
-          <w:ilvl w:val="1"/>
           <w:numId w:val="1017"/>
         </w:numPr>
         <w:pStyle w:val="Compact"/>
       </w:pPr>
       <w:r>
-        <w:t xml:space="preserve">in ACS data,</w:t>
-      </w:r>
-      <w:r>
-        <w:t xml:space="preserve"> </w:t>
-      </w:r>
-      <w:r>
-        <w:rPr>
-          <w:rStyle w:val="VerbatimChar"/>
-        </w:rPr>
-        <w:t xml:space="preserve">value</w:t>
-      </w:r>
-      <w:r>
-        <w:t xml:space="preserve"> </w:t>
-      </w:r>
-      <w:r>
-        <w:t xml:space="preserve">is replaced with</w:t>
-      </w:r>
-      <w:r>
-        <w:t xml:space="preserve"> </w:t>
-      </w:r>
-      <w:r>
-        <w:rPr>
-          <w:rStyle w:val="VerbatimChar"/>
-        </w:rPr>
-        <w:t xml:space="preserve">estimate</w:t>
-      </w:r>
-      <w:r>
-        <w:t xml:space="preserve"> </w:t>
-      </w:r>
-      <w:r>
-        <w:t xml:space="preserve">and</w:t>
-      </w:r>
-      <w:r>
-        <w:t xml:space="preserve"> </w:t>
-      </w:r>
-      <w:r>
-        <w:rPr>
-          <w:rStyle w:val="VerbatimChar"/>
-        </w:rPr>
-        <w:t xml:space="preserve">moe</w:t>
-      </w:r>
-      <w:r>
-        <w:t xml:space="preserve"> </w:t>
-      </w:r>
-      <w:r>
-        <w:t xml:space="preserve">which represents the margin of error around the estimate</w:t>
+        <w:t xml:space="preserve">Each observation forms a row</w:t>
+      </w:r>
+    </w:p>
+    <w:p>
+      <w:pPr>
+        <w:numPr>
+          <w:ilvl w:val="0"/>
+          <w:numId w:val="1017"/>
+        </w:numPr>
+        <w:pStyle w:val="Compact"/>
+      </w:pPr>
+      <w:r>
+        <w:t xml:space="preserve">Each variable forms a column</w:t>
+      </w:r>
+    </w:p>
+    <w:p>
+      <w:pPr>
+        <w:numPr>
+          <w:ilvl w:val="0"/>
+          <w:numId w:val="1017"/>
+        </w:numPr>
+        <w:pStyle w:val="Compact"/>
+      </w:pPr>
+      <w:r>
+        <w:t xml:space="preserve">Each observational unit forms a table</w:t>
       </w:r>
     </w:p>
     <w:p>
       <w:pPr>
         <w:pStyle w:val="FirstParagraph"/>
       </w:pPr>
-      <w:r>
-        <w:t xml:space="preserve">Census or ACS</w:t>
-      </w:r>
-      <w:r>
-        <w:t xml:space="preserve"> </w:t>
-      </w:r>
-      <w:r>
-        <w:t xml:space="preserve">“</w:t>
-      </w:r>
-      <w:r>
-        <w:t xml:space="preserve">variables</w:t>
-      </w:r>
-      <w:r>
-        <w:t xml:space="preserve">”</w:t>
-      </w:r>
-      <w:r>
-        <w:t xml:space="preserve"> </w:t>
-      </w:r>
-      <w:r>
-        <w:t xml:space="preserve">are instead</w:t>
-      </w:r>
-      <w:r>
-        <w:t xml:space="preserve"> </w:t>
-      </w:r>
-      <w:r>
-        <w:rPr>
-          <w:iCs/>
-          <w:i/>
-        </w:rPr>
-        <w:t xml:space="preserve">characteristics</w:t>
-      </w:r>
-      <w:r>
-        <w:t xml:space="preserve"> </w:t>
-      </w:r>
-      <w:r>
-        <w:t xml:space="preserve">of enumeration units in</w:t>
-      </w:r>
-      <w:r>
-        <w:t xml:space="preserve"> </w:t>
-      </w:r>
       <w:r>
         <w:rPr>
           <w:bCs/>
           <w:b/>
         </w:rPr>
         <w:t xml:space="preserve">tidycensus</w:t>
+      </w:r>
+      <w:r>
+        <w:t xml:space="preserve"> </w:t>
+      </w:r>
+      <w:r>
+        <w:t xml:space="preserve">returns tibbles of decennial Census data tidied as follows:</w:t>
       </w:r>
     </w:p>
     <w:p>
@@ -4054,16 +4005,16 @@
         </w:numPr>
       </w:pPr>
       <w:r>
-        <w:t xml:space="preserve">default setting is</w:t>
-      </w:r>
-      <w:r>
-        <w:t xml:space="preserve"> </w:t>
-      </w:r>
-      <w:r>
-        <w:rPr>
-          <w:rStyle w:val="VerbatimChar"/>
-        </w:rPr>
-        <w:t xml:space="preserve">output = "tidy"</w:t>
+        <w:rPr>
+          <w:rStyle w:val="VerbatimChar"/>
+        </w:rPr>
+        <w:t xml:space="preserve">GEOID</w:t>
+      </w:r>
+      <w:r>
+        <w:t xml:space="preserve"> </w:t>
+      </w:r>
+      <w:r>
+        <w:t xml:space="preserve">- the Census ID code giving unique ID to the geographic unit</w:t>
       </w:r>
     </w:p>
     <w:p>
@@ -4074,6 +4025,195 @@
         </w:numPr>
       </w:pPr>
       <w:r>
+        <w:rPr>
+          <w:rStyle w:val="VerbatimChar"/>
+        </w:rPr>
+        <w:t xml:space="preserve">NAME</w:t>
+      </w:r>
+      <w:r>
+        <w:t xml:space="preserve"> </w:t>
+      </w:r>
+      <w:r>
+        <w:t xml:space="preserve">representing a descriptive name of the unit</w:t>
+      </w:r>
+    </w:p>
+    <w:p>
+      <w:pPr>
+        <w:numPr>
+          <w:ilvl w:val="0"/>
+          <w:numId w:val="1018"/>
+        </w:numPr>
+      </w:pPr>
+      <w:r>
+        <w:rPr>
+          <w:rStyle w:val="VerbatimChar"/>
+        </w:rPr>
+        <w:t xml:space="preserve">variable</w:t>
+      </w:r>
+      <w:r>
+        <w:t xml:space="preserve"> </w:t>
+      </w:r>
+      <w:r>
+        <w:t xml:space="preserve">contain info on Census variable name for the row</w:t>
+      </w:r>
+    </w:p>
+    <w:p>
+      <w:pPr>
+        <w:numPr>
+          <w:ilvl w:val="0"/>
+          <w:numId w:val="1018"/>
+        </w:numPr>
+      </w:pPr>
+      <w:r>
+        <w:rPr>
+          <w:rStyle w:val="VerbatimChar"/>
+        </w:rPr>
+        <w:t xml:space="preserve">value</w:t>
+      </w:r>
+      <w:r>
+        <w:t xml:space="preserve"> </w:t>
+      </w:r>
+      <w:r>
+        <w:t xml:space="preserve">the data value for each unit-variable combination.</w:t>
+      </w:r>
+    </w:p>
+    <w:p>
+      <w:pPr>
+        <w:numPr>
+          <w:ilvl w:val="1"/>
+          <w:numId w:val="1019"/>
+        </w:numPr>
+        <w:pStyle w:val="Compact"/>
+      </w:pPr>
+      <w:r>
+        <w:t xml:space="preserve">in ACS data,</w:t>
+      </w:r>
+      <w:r>
+        <w:t xml:space="preserve"> </w:t>
+      </w:r>
+      <w:r>
+        <w:rPr>
+          <w:rStyle w:val="VerbatimChar"/>
+        </w:rPr>
+        <w:t xml:space="preserve">value</w:t>
+      </w:r>
+      <w:r>
+        <w:t xml:space="preserve"> </w:t>
+      </w:r>
+      <w:r>
+        <w:t xml:space="preserve">is replaced with</w:t>
+      </w:r>
+      <w:r>
+        <w:t xml:space="preserve"> </w:t>
+      </w:r>
+      <w:r>
+        <w:rPr>
+          <w:rStyle w:val="VerbatimChar"/>
+        </w:rPr>
+        <w:t xml:space="preserve">estimate</w:t>
+      </w:r>
+      <w:r>
+        <w:t xml:space="preserve"> </w:t>
+      </w:r>
+      <w:r>
+        <w:t xml:space="preserve">and</w:t>
+      </w:r>
+      <w:r>
+        <w:t xml:space="preserve"> </w:t>
+      </w:r>
+      <w:r>
+        <w:rPr>
+          <w:rStyle w:val="VerbatimChar"/>
+        </w:rPr>
+        <w:t xml:space="preserve">moe</w:t>
+      </w:r>
+      <w:r>
+        <w:t xml:space="preserve"> </w:t>
+      </w:r>
+      <w:r>
+        <w:t xml:space="preserve">which represents the margin of error around the estimate</w:t>
+      </w:r>
+    </w:p>
+    <w:p>
+      <w:pPr>
+        <w:pStyle w:val="FirstParagraph"/>
+      </w:pPr>
+      <w:r>
+        <w:t xml:space="preserve">Census or ACS</w:t>
+      </w:r>
+      <w:r>
+        <w:t xml:space="preserve"> </w:t>
+      </w:r>
+      <w:r>
+        <w:t xml:space="preserve">“</w:t>
+      </w:r>
+      <w:r>
+        <w:t xml:space="preserve">variables</w:t>
+      </w:r>
+      <w:r>
+        <w:t xml:space="preserve">”</w:t>
+      </w:r>
+      <w:r>
+        <w:t xml:space="preserve"> </w:t>
+      </w:r>
+      <w:r>
+        <w:t xml:space="preserve">are instead</w:t>
+      </w:r>
+      <w:r>
+        <w:t xml:space="preserve"> </w:t>
+      </w:r>
+      <w:r>
+        <w:rPr>
+          <w:iCs/>
+          <w:i/>
+        </w:rPr>
+        <w:t xml:space="preserve">characteristics</w:t>
+      </w:r>
+      <w:r>
+        <w:t xml:space="preserve"> </w:t>
+      </w:r>
+      <w:r>
+        <w:t xml:space="preserve">of enumeration units in</w:t>
+      </w:r>
+      <w:r>
+        <w:t xml:space="preserve"> </w:t>
+      </w:r>
+      <w:r>
+        <w:rPr>
+          <w:bCs/>
+          <w:b/>
+        </w:rPr>
+        <w:t xml:space="preserve">tidycensus</w:t>
+      </w:r>
+    </w:p>
+    <w:p>
+      <w:pPr>
+        <w:numPr>
+          <w:ilvl w:val="0"/>
+          <w:numId w:val="1020"/>
+        </w:numPr>
+      </w:pPr>
+      <w:r>
+        <w:t xml:space="preserve">default setting is</w:t>
+      </w:r>
+      <w:r>
+        <w:t xml:space="preserve"> </w:t>
+      </w:r>
+      <w:r>
+        <w:rPr>
+          <w:rStyle w:val="VerbatimChar"/>
+        </w:rPr>
+        <w:t xml:space="preserve">output = "tidy"</w:t>
+      </w:r>
+    </w:p>
+    <w:p>
+      <w:pPr>
+        <w:numPr>
+          <w:ilvl w:val="0"/>
+          <w:numId w:val="1020"/>
+        </w:numPr>
+      </w:pPr>
+      <w:r>
         <w:t xml:space="preserve">rows represent data for unique spatial unit-variable combination</w:t>
       </w:r>
     </w:p>
@@ -4990,7 +5130,7 @@
       <w:pPr>
         <w:numPr>
           <w:ilvl w:val="0"/>
-          <w:numId w:val="1019"/>
+          <w:numId w:val="1021"/>
         </w:numPr>
         <w:pStyle w:val="Compact"/>
       </w:pPr>
@@ -5504,7 +5644,7 @@
       <w:pPr>
         <w:numPr>
           <w:ilvl w:val="0"/>
-          <w:numId w:val="1020"/>
+          <w:numId w:val="1022"/>
         </w:numPr>
       </w:pPr>
       <w:r>
@@ -5528,7 +5668,7 @@
       <w:pPr>
         <w:numPr>
           <w:ilvl w:val="0"/>
-          <w:numId w:val="1020"/>
+          <w:numId w:val="1022"/>
         </w:numPr>
       </w:pPr>
       <w:r>
@@ -5546,115 +5686,6 @@
       </w:r>
       <w:r>
         <w:t xml:space="preserve">correspond to Cimarron County within Oklahoma</w:t>
-      </w:r>
-    </w:p>
-    <w:p>
-      <w:pPr>
-        <w:numPr>
-          <w:ilvl w:val="1"/>
-          <w:numId w:val="1021"/>
-        </w:numPr>
-        <w:pStyle w:val="Compact"/>
-      </w:pPr>
-      <w:r>
-        <w:t xml:space="preserve">To look at counties across the whole US, the 5 digits together uniquely identify a county - so Oklahoma’s Cimarron County can be read as</w:t>
-      </w:r>
-      <w:r>
-        <w:t xml:space="preserve"> </w:t>
-      </w:r>
-      <w:r>
-        <w:rPr>
-          <w:bCs/>
-          <w:b/>
-        </w:rPr>
-        <w:t xml:space="preserve">40025</w:t>
-      </w:r>
-    </w:p>
-    <w:p>
-      <w:pPr>
-        <w:numPr>
-          <w:ilvl w:val="0"/>
-          <w:numId w:val="1020"/>
-        </w:numPr>
-      </w:pPr>
-      <w:r>
-        <w:t xml:space="preserve">next six digits represent the Census tract (</w:t>
-      </w:r>
-      <w:r>
-        <w:rPr>
-          <w:bCs/>
-          <w:b/>
-        </w:rPr>
-        <w:t xml:space="preserve">950100)</w:t>
-      </w:r>
-      <w:r>
-        <w:t xml:space="preserve"> </w:t>
-      </w:r>
-      <w:r>
-        <w:t xml:space="preserve">- in this case, Census Tract 9501, with zeroes padding the right.</w:t>
-      </w:r>
-    </w:p>
-    <w:p>
-      <w:pPr>
-        <w:numPr>
-          <w:ilvl w:val="0"/>
-          <w:numId w:val="1020"/>
-        </w:numPr>
-      </w:pPr>
-      <w:r>
-        <w:t xml:space="preserve">Twelfth digit</w:t>
-      </w:r>
-      <w:r>
-        <w:t xml:space="preserve"> </w:t>
-      </w:r>
-      <w:r>
-        <w:rPr>
-          <w:bCs/>
-          <w:b/>
-        </w:rPr>
-        <w:t xml:space="preserve">(1)</w:t>
-      </w:r>
-      <w:r>
-        <w:t xml:space="preserve"> </w:t>
-      </w:r>
-      <w:r>
-        <w:t xml:space="preserve">represents the parent block group of the Census block</w:t>
-      </w:r>
-    </w:p>
-    <w:p>
-      <w:pPr>
-        <w:numPr>
-          <w:ilvl w:val="1"/>
-          <w:numId w:val="1022"/>
-        </w:numPr>
-        <w:pStyle w:val="Compact"/>
-      </w:pPr>
-      <w:r>
-        <w:t xml:space="preserve">A census tract will have up to, but no more than, 9 census block groups</w:t>
-      </w:r>
-    </w:p>
-    <w:p>
-      <w:pPr>
-        <w:numPr>
-          <w:ilvl w:val="0"/>
-          <w:numId w:val="1020"/>
-        </w:numPr>
-      </w:pPr>
-      <w:r>
-        <w:t xml:space="preserve">The final three digits (</w:t>
-      </w:r>
-      <w:r>
-        <w:rPr>
-          <w:bCs/>
-          <w:b/>
-        </w:rPr>
-        <w:t xml:space="preserve">501)</w:t>
-      </w:r>
-      <w:r>
-        <w:t xml:space="preserve"> </w:t>
-      </w:r>
-      <w:r>
-        <w:t xml:space="preserve">represent the individual census block.</w:t>
       </w:r>
     </w:p>
     <w:p>
@@ -5666,935 +5697,104 @@
         <w:pStyle w:val="Compact"/>
       </w:pPr>
       <w:r>
-        <w:t xml:space="preserve">The block’s name is a combination of this ID and the parent block group digit (</w:t>
+        <w:t xml:space="preserve">To look at counties across the whole US, the 5 digits together uniquely identify a county - so Oklahoma’s Cimarron County can be read as</w:t>
+      </w:r>
+      <w:r>
+        <w:t xml:space="preserve"> </w:t>
       </w:r>
       <w:r>
         <w:rPr>
           <w:bCs/>
           <w:b/>
         </w:rPr>
-        <w:t xml:space="preserve">1501)</w:t>
-      </w:r>
-    </w:p>
-    <w:p>
-      <w:pPr>
-        <w:pStyle w:val="FirstParagraph"/>
-      </w:pPr>
-      <w:r>
-        <w:t xml:space="preserve">For geographies outside the core hierarchy, will only contain IDs of parent geographies they fully nest within.</w:t>
-      </w:r>
-    </w:p>
-    <w:p>
-      <w:pPr>
-        <w:pStyle w:val="BodyText"/>
-      </w:pPr>
-      <w:r>
-        <w:t xml:space="preserve">cbsa’s and zcta’s will have their own unique GEOIDs independent of other aggregation levels.</w:t>
-      </w:r>
-    </w:p>
-    <w:bookmarkEnd w:id="26"/>
-    <w:bookmarkStart w:id="27" w:name="renaming-variable-ids"/>
-    <w:p>
-      <w:pPr>
-        <w:pStyle w:val="Heading3"/>
-      </w:pPr>
-      <w:r>
-        <w:t xml:space="preserve">Renaming variable IDs</w:t>
-      </w:r>
-    </w:p>
-    <w:p>
-      <w:pPr>
-        <w:pStyle w:val="FirstParagraph"/>
-      </w:pPr>
-      <w:r>
-        <w:t xml:space="preserve">passing a named vector to</w:t>
-      </w:r>
-      <w:r>
-        <w:t xml:space="preserve"> </w:t>
-      </w:r>
-      <w:r>
-        <w:rPr>
-          <w:rStyle w:val="VerbatimChar"/>
-        </w:rPr>
-        <w:t xml:space="preserve">variables</w:t>
-      </w:r>
-      <w:r>
-        <w:t xml:space="preserve"> </w:t>
-      </w:r>
-      <w:r>
-        <w:t xml:space="preserve">parameter will feturn desired names rather than Census variable IDs</w:t>
-      </w:r>
-    </w:p>
-    <w:p>
-      <w:pPr>
-        <w:pStyle w:val="SourceCode"/>
-      </w:pPr>
-      <w:r>
-        <w:rPr>
-          <w:rStyle w:val="InformationTok"/>
-        </w:rPr>
-        <w:t xml:space="preserve">```{r georgia-demo}</w:t>
-      </w:r>
-      <w:r>
-        <w:br/>
-      </w:r>
-      <w:r>
-        <w:rPr>
-          <w:rStyle w:val="NormalTok"/>
-        </w:rPr>
-        <w:t xml:space="preserve">ga </w:t>
-      </w:r>
-      <w:r>
-        <w:rPr>
-          <w:rStyle w:val="OtherTok"/>
-        </w:rPr>
-        <w:t xml:space="preserve">&lt;-</w:t>
-      </w:r>
-      <w:r>
-        <w:rPr>
-          <w:rStyle w:val="NormalTok"/>
-        </w:rPr>
-        <w:t xml:space="preserve"> </w:t>
-      </w:r>
-      <w:r>
-        <w:rPr>
-          <w:rStyle w:val="FunctionTok"/>
-        </w:rPr>
-        <w:t xml:space="preserve">get_acs</w:t>
-      </w:r>
-      <w:r>
-        <w:rPr>
-          <w:rStyle w:val="NormalTok"/>
-        </w:rPr>
-        <w:t xml:space="preserve">(</w:t>
-      </w:r>
-      <w:r>
-        <w:br/>
-      </w:r>
-      <w:r>
-        <w:rPr>
-          <w:rStyle w:val="NormalTok"/>
-        </w:rPr>
-        <w:t xml:space="preserve">  </w:t>
-      </w:r>
-      <w:r>
-        <w:rPr>
-          <w:rStyle w:val="AttributeTok"/>
-        </w:rPr>
-        <w:t xml:space="preserve">geography =</w:t>
-      </w:r>
-      <w:r>
-        <w:rPr>
-          <w:rStyle w:val="NormalTok"/>
-        </w:rPr>
-        <w:t xml:space="preserve"> </w:t>
-      </w:r>
-      <w:r>
-        <w:rPr>
-          <w:rStyle w:val="StringTok"/>
-        </w:rPr>
-        <w:t xml:space="preserve">"county"</w:t>
-      </w:r>
-      <w:r>
-        <w:rPr>
-          <w:rStyle w:val="NormalTok"/>
-        </w:rPr>
-        <w:t xml:space="preserve">,</w:t>
-      </w:r>
-      <w:r>
-        <w:br/>
-      </w:r>
-      <w:r>
-        <w:rPr>
-          <w:rStyle w:val="NormalTok"/>
-        </w:rPr>
-        <w:t xml:space="preserve">  </w:t>
-      </w:r>
-      <w:r>
-        <w:rPr>
-          <w:rStyle w:val="AttributeTok"/>
-        </w:rPr>
-        <w:t xml:space="preserve">state =</w:t>
-      </w:r>
-      <w:r>
-        <w:rPr>
-          <w:rStyle w:val="NormalTok"/>
-        </w:rPr>
-        <w:t xml:space="preserve"> </w:t>
-      </w:r>
-      <w:r>
-        <w:rPr>
-          <w:rStyle w:val="StringTok"/>
-        </w:rPr>
-        <w:t xml:space="preserve">"Georgia"</w:t>
-      </w:r>
-      <w:r>
-        <w:rPr>
-          <w:rStyle w:val="NormalTok"/>
-        </w:rPr>
-        <w:t xml:space="preserve">,</w:t>
-      </w:r>
-      <w:r>
-        <w:br/>
-      </w:r>
-      <w:r>
-        <w:rPr>
-          <w:rStyle w:val="NormalTok"/>
-        </w:rPr>
-        <w:t xml:space="preserve">  </w:t>
-      </w:r>
-      <w:r>
-        <w:rPr>
-          <w:rStyle w:val="AttributeTok"/>
-        </w:rPr>
-        <w:t xml:space="preserve">variables =</w:t>
-      </w:r>
-      <w:r>
-        <w:rPr>
-          <w:rStyle w:val="NormalTok"/>
-        </w:rPr>
-        <w:t xml:space="preserve"> </w:t>
-      </w:r>
-      <w:r>
-        <w:rPr>
-          <w:rStyle w:val="FunctionTok"/>
-        </w:rPr>
-        <w:t xml:space="preserve">c</w:t>
-      </w:r>
-      <w:r>
-        <w:rPr>
-          <w:rStyle w:val="NormalTok"/>
-        </w:rPr>
-        <w:t xml:space="preserve">(</w:t>
-      </w:r>
-      <w:r>
-        <w:rPr>
-          <w:rStyle w:val="AttributeTok"/>
-        </w:rPr>
-        <w:t xml:space="preserve">medinc =</w:t>
-      </w:r>
-      <w:r>
-        <w:rPr>
-          <w:rStyle w:val="NormalTok"/>
-        </w:rPr>
-        <w:t xml:space="preserve"> </w:t>
-      </w:r>
-      <w:r>
-        <w:rPr>
-          <w:rStyle w:val="StringTok"/>
-        </w:rPr>
-        <w:t xml:space="preserve">"B19013_001"</w:t>
-      </w:r>
-      <w:r>
-        <w:rPr>
-          <w:rStyle w:val="NormalTok"/>
-        </w:rPr>
-        <w:t xml:space="preserve">,</w:t>
-      </w:r>
-      <w:r>
-        <w:br/>
-      </w:r>
-      <w:r>
-        <w:rPr>
-          <w:rStyle w:val="NormalTok"/>
-        </w:rPr>
-        <w:t xml:space="preserve">                </w:t>
-      </w:r>
-      <w:r>
-        <w:rPr>
-          <w:rStyle w:val="AttributeTok"/>
-        </w:rPr>
-        <w:t xml:space="preserve">medage =</w:t>
-      </w:r>
-      <w:r>
-        <w:rPr>
-          <w:rStyle w:val="NormalTok"/>
-        </w:rPr>
-        <w:t xml:space="preserve"> </w:t>
-      </w:r>
-      <w:r>
-        <w:rPr>
-          <w:rStyle w:val="StringTok"/>
-        </w:rPr>
-        <w:t xml:space="preserve">"B01002_001"</w:t>
-      </w:r>
-      <w:r>
-        <w:rPr>
-          <w:rStyle w:val="NormalTok"/>
-        </w:rPr>
-        <w:t xml:space="preserve">),</w:t>
-      </w:r>
-      <w:r>
-        <w:br/>
-      </w:r>
-      <w:r>
-        <w:rPr>
-          <w:rStyle w:val="NormalTok"/>
-        </w:rPr>
-        <w:t xml:space="preserve">  </w:t>
-      </w:r>
-      <w:r>
-        <w:rPr>
-          <w:rStyle w:val="AttributeTok"/>
-        </w:rPr>
-        <w:t xml:space="preserve">year =</w:t>
-      </w:r>
-      <w:r>
-        <w:rPr>
-          <w:rStyle w:val="NormalTok"/>
-        </w:rPr>
-        <w:t xml:space="preserve"> </w:t>
-      </w:r>
-      <w:r>
-        <w:rPr>
-          <w:rStyle w:val="DecValTok"/>
-        </w:rPr>
-        <w:t xml:space="preserve">2020</w:t>
-      </w:r>
-      <w:r>
-        <w:br/>
-      </w:r>
-      <w:r>
-        <w:rPr>
-          <w:rStyle w:val="NormalTok"/>
-        </w:rPr>
-        <w:t xml:space="preserve">)</w:t>
-      </w:r>
-      <w:r>
-        <w:br/>
-      </w:r>
-      <w:r>
-        <w:rPr>
-          <w:rStyle w:val="InformationTok"/>
-        </w:rPr>
-        <w:t xml:space="preserve">```</w:t>
-      </w:r>
-    </w:p>
-    <w:p>
-      <w:pPr>
-        <w:pStyle w:val="SourceCode"/>
-      </w:pPr>
-      <w:r>
-        <w:rPr>
-          <w:rStyle w:val="VerbatimChar"/>
-        </w:rPr>
-        <w:t xml:space="preserve">Getting data from the 2016-2020 5-year ACS</w:t>
-      </w:r>
-    </w:p>
-    <w:p>
-      <w:pPr>
-        <w:pStyle w:val="SourceCode"/>
-      </w:pPr>
-      <w:r>
-        <w:rPr>
-          <w:rStyle w:val="InformationTok"/>
-        </w:rPr>
-        <w:t xml:space="preserve">```{r georgia-demo}</w:t>
-      </w:r>
-      <w:r>
-        <w:br/>
-      </w:r>
-      <w:r>
-        <w:rPr>
-          <w:rStyle w:val="NormalTok"/>
-        </w:rPr>
-        <w:t xml:space="preserve">ga</w:t>
-      </w:r>
-      <w:r>
-        <w:br/>
-      </w:r>
-      <w:r>
-        <w:br/>
-      </w:r>
-      <w:r>
-        <w:rPr>
-          <w:rStyle w:val="NormalTok"/>
-        </w:rPr>
-        <w:t xml:space="preserve">ga_wide </w:t>
-      </w:r>
-      <w:r>
-        <w:rPr>
-          <w:rStyle w:val="OtherTok"/>
-        </w:rPr>
-        <w:t xml:space="preserve">&lt;-</w:t>
-      </w:r>
-      <w:r>
-        <w:rPr>
-          <w:rStyle w:val="NormalTok"/>
-        </w:rPr>
-        <w:t xml:space="preserve"> </w:t>
-      </w:r>
-      <w:r>
-        <w:rPr>
-          <w:rStyle w:val="FunctionTok"/>
-        </w:rPr>
-        <w:t xml:space="preserve">get_acs</w:t>
-      </w:r>
-      <w:r>
-        <w:rPr>
-          <w:rStyle w:val="NormalTok"/>
-        </w:rPr>
-        <w:t xml:space="preserve">(</w:t>
-      </w:r>
-      <w:r>
-        <w:br/>
-      </w:r>
-      <w:r>
-        <w:rPr>
-          <w:rStyle w:val="NormalTok"/>
-        </w:rPr>
-        <w:t xml:space="preserve">  </w:t>
-      </w:r>
-      <w:r>
-        <w:rPr>
-          <w:rStyle w:val="AttributeTok"/>
-        </w:rPr>
-        <w:t xml:space="preserve">geography =</w:t>
-      </w:r>
-      <w:r>
-        <w:rPr>
-          <w:rStyle w:val="NormalTok"/>
-        </w:rPr>
-        <w:t xml:space="preserve"> </w:t>
-      </w:r>
-      <w:r>
-        <w:rPr>
-          <w:rStyle w:val="StringTok"/>
-        </w:rPr>
-        <w:t xml:space="preserve">"county"</w:t>
-      </w:r>
-      <w:r>
-        <w:rPr>
-          <w:rStyle w:val="NormalTok"/>
-        </w:rPr>
-        <w:t xml:space="preserve">,</w:t>
-      </w:r>
-      <w:r>
-        <w:br/>
-      </w:r>
-      <w:r>
-        <w:rPr>
-          <w:rStyle w:val="NormalTok"/>
-        </w:rPr>
-        <w:t xml:space="preserve">  </w:t>
-      </w:r>
-      <w:r>
-        <w:rPr>
-          <w:rStyle w:val="AttributeTok"/>
-        </w:rPr>
-        <w:t xml:space="preserve">state =</w:t>
-      </w:r>
-      <w:r>
-        <w:rPr>
-          <w:rStyle w:val="NormalTok"/>
-        </w:rPr>
-        <w:t xml:space="preserve"> </w:t>
-      </w:r>
-      <w:r>
-        <w:rPr>
-          <w:rStyle w:val="StringTok"/>
-        </w:rPr>
-        <w:t xml:space="preserve">"Georgia"</w:t>
-      </w:r>
-      <w:r>
-        <w:rPr>
-          <w:rStyle w:val="NormalTok"/>
-        </w:rPr>
-        <w:t xml:space="preserve">,</w:t>
-      </w:r>
-      <w:r>
-        <w:br/>
-      </w:r>
-      <w:r>
-        <w:rPr>
-          <w:rStyle w:val="NormalTok"/>
-        </w:rPr>
-        <w:t xml:space="preserve">  </w:t>
-      </w:r>
-      <w:r>
-        <w:rPr>
-          <w:rStyle w:val="AttributeTok"/>
-        </w:rPr>
-        <w:t xml:space="preserve">variables =</w:t>
-      </w:r>
-      <w:r>
-        <w:rPr>
-          <w:rStyle w:val="NormalTok"/>
-        </w:rPr>
-        <w:t xml:space="preserve"> </w:t>
-      </w:r>
-      <w:r>
-        <w:rPr>
-          <w:rStyle w:val="FunctionTok"/>
-        </w:rPr>
-        <w:t xml:space="preserve">c</w:t>
-      </w:r>
-      <w:r>
-        <w:rPr>
-          <w:rStyle w:val="NormalTok"/>
-        </w:rPr>
-        <w:t xml:space="preserve">(</w:t>
-      </w:r>
-      <w:r>
-        <w:rPr>
-          <w:rStyle w:val="AttributeTok"/>
-        </w:rPr>
-        <w:t xml:space="preserve">medinc =</w:t>
-      </w:r>
-      <w:r>
-        <w:rPr>
-          <w:rStyle w:val="NormalTok"/>
-        </w:rPr>
-        <w:t xml:space="preserve"> </w:t>
-      </w:r>
-      <w:r>
-        <w:rPr>
-          <w:rStyle w:val="StringTok"/>
-        </w:rPr>
-        <w:t xml:space="preserve">"B19013_001"</w:t>
-      </w:r>
-      <w:r>
-        <w:rPr>
-          <w:rStyle w:val="NormalTok"/>
-        </w:rPr>
-        <w:t xml:space="preserve">,</w:t>
-      </w:r>
-      <w:r>
-        <w:br/>
-      </w:r>
-      <w:r>
-        <w:rPr>
-          <w:rStyle w:val="NormalTok"/>
-        </w:rPr>
-        <w:t xml:space="preserve">                </w:t>
-      </w:r>
-      <w:r>
-        <w:rPr>
-          <w:rStyle w:val="AttributeTok"/>
-        </w:rPr>
-        <w:t xml:space="preserve">medage =</w:t>
-      </w:r>
-      <w:r>
-        <w:rPr>
-          <w:rStyle w:val="NormalTok"/>
-        </w:rPr>
-        <w:t xml:space="preserve"> </w:t>
-      </w:r>
-      <w:r>
-        <w:rPr>
-          <w:rStyle w:val="StringTok"/>
-        </w:rPr>
-        <w:t xml:space="preserve">"B01002_001"</w:t>
-      </w:r>
-      <w:r>
-        <w:rPr>
-          <w:rStyle w:val="NormalTok"/>
-        </w:rPr>
-        <w:t xml:space="preserve">),</w:t>
-      </w:r>
-      <w:r>
-        <w:br/>
-      </w:r>
-      <w:r>
-        <w:rPr>
-          <w:rStyle w:val="NormalTok"/>
-        </w:rPr>
-        <w:t xml:space="preserve">  </w:t>
-      </w:r>
-      <w:r>
-        <w:rPr>
-          <w:rStyle w:val="AttributeTok"/>
-        </w:rPr>
-        <w:t xml:space="preserve">year =</w:t>
-      </w:r>
-      <w:r>
-        <w:rPr>
-          <w:rStyle w:val="NormalTok"/>
-        </w:rPr>
-        <w:t xml:space="preserve"> </w:t>
-      </w:r>
-      <w:r>
-        <w:rPr>
-          <w:rStyle w:val="DecValTok"/>
-        </w:rPr>
-        <w:t xml:space="preserve">2020</w:t>
-      </w:r>
-      <w:r>
-        <w:rPr>
-          <w:rStyle w:val="NormalTok"/>
-        </w:rPr>
-        <w:t xml:space="preserve">,</w:t>
-      </w:r>
-      <w:r>
-        <w:br/>
-      </w:r>
-      <w:r>
-        <w:rPr>
-          <w:rStyle w:val="NormalTok"/>
-        </w:rPr>
-        <w:t xml:space="preserve">  </w:t>
-      </w:r>
-      <w:r>
-        <w:rPr>
-          <w:rStyle w:val="AttributeTok"/>
-        </w:rPr>
-        <w:t xml:space="preserve">output =</w:t>
-      </w:r>
-      <w:r>
-        <w:rPr>
-          <w:rStyle w:val="NormalTok"/>
-        </w:rPr>
-        <w:t xml:space="preserve"> </w:t>
-      </w:r>
-      <w:r>
-        <w:rPr>
-          <w:rStyle w:val="StringTok"/>
-        </w:rPr>
-        <w:t xml:space="preserve">"wide"</w:t>
-      </w:r>
-      <w:r>
-        <w:br/>
-      </w:r>
-      <w:r>
-        <w:rPr>
-          <w:rStyle w:val="NormalTok"/>
-        </w:rPr>
-        <w:t xml:space="preserve">)</w:t>
-      </w:r>
-      <w:r>
-        <w:br/>
-      </w:r>
-      <w:r>
-        <w:rPr>
-          <w:rStyle w:val="InformationTok"/>
-        </w:rPr>
-        <w:t xml:space="preserve">```</w:t>
-      </w:r>
-    </w:p>
-    <w:p>
-      <w:pPr>
-        <w:pStyle w:val="SourceCode"/>
-      </w:pPr>
-      <w:r>
-        <w:rPr>
-          <w:rStyle w:val="VerbatimChar"/>
-        </w:rPr>
-        <w:t xml:space="preserve">Getting data from the 2016-2020 5-year ACS</w:t>
-      </w:r>
-    </w:p>
-    <w:p>
-      <w:pPr>
-        <w:pStyle w:val="SourceCode"/>
-      </w:pPr>
-      <w:r>
-        <w:rPr>
-          <w:rStyle w:val="InformationTok"/>
-        </w:rPr>
-        <w:t xml:space="preserve">```{r georgia-demo}</w:t>
-      </w:r>
-      <w:r>
-        <w:br/>
-      </w:r>
-      <w:r>
-        <w:rPr>
-          <w:rStyle w:val="NormalTok"/>
-        </w:rPr>
-        <w:t xml:space="preserve">ga_wide</w:t>
-      </w:r>
-      <w:r>
-        <w:br/>
-      </w:r>
-      <w:r>
-        <w:rPr>
-          <w:rStyle w:val="InformationTok"/>
-        </w:rPr>
-        <w:t xml:space="preserve">```</w:t>
-      </w:r>
-    </w:p>
-    <w:p>
-      <w:pPr>
-        <w:pStyle w:val="SourceCode"/>
-      </w:pPr>
-      <w:r>
-        <w:rPr>
-          <w:rStyle w:val="VerbatimChar"/>
-        </w:rPr>
-        <w:t xml:space="preserve"># A tibble: 318 × 5</w:t>
-      </w:r>
-      <w:r>
-        <w:br/>
-      </w:r>
-      <w:r>
-        <w:rPr>
-          <w:rStyle w:val="VerbatimChar"/>
-        </w:rPr>
-        <w:t xml:space="preserve">   GEOID NAME                     variable estimate    moe</w:t>
-      </w:r>
-      <w:r>
-        <w:br/>
-      </w:r>
-      <w:r>
-        <w:rPr>
-          <w:rStyle w:val="VerbatimChar"/>
-        </w:rPr>
-        <w:t xml:space="preserve">   &lt;chr&gt; &lt;chr&gt;                    &lt;chr&gt;       &lt;dbl&gt;  &lt;dbl&gt;</w:t>
-      </w:r>
-      <w:r>
-        <w:br/>
-      </w:r>
-      <w:r>
-        <w:rPr>
-          <w:rStyle w:val="VerbatimChar"/>
-        </w:rPr>
-        <w:t xml:space="preserve"> 1 13001 Appling County, Georgia  medage       39.9    1.7</w:t>
-      </w:r>
-      <w:r>
-        <w:br/>
-      </w:r>
-      <w:r>
-        <w:rPr>
-          <w:rStyle w:val="VerbatimChar"/>
-        </w:rPr>
-        <w:t xml:space="preserve"> 2 13001 Appling County, Georgia  medinc    37924   4761  </w:t>
-      </w:r>
-      <w:r>
-        <w:br/>
-      </w:r>
-      <w:r>
-        <w:rPr>
-          <w:rStyle w:val="VerbatimChar"/>
-        </w:rPr>
-        <w:t xml:space="preserve"> 3 13003 Atkinson County, Georgia medage       35.9    1.5</w:t>
-      </w:r>
-      <w:r>
-        <w:br/>
-      </w:r>
-      <w:r>
-        <w:rPr>
-          <w:rStyle w:val="VerbatimChar"/>
-        </w:rPr>
-        <w:t xml:space="preserve"> 4 13003 Atkinson County, Georgia medinc    35703   5493  </w:t>
-      </w:r>
-      <w:r>
-        <w:br/>
-      </w:r>
-      <w:r>
-        <w:rPr>
-          <w:rStyle w:val="VerbatimChar"/>
-        </w:rPr>
-        <w:t xml:space="preserve"> 5 13005 Bacon County, Georgia    medage       36.5    1  </w:t>
-      </w:r>
-      <w:r>
-        <w:br/>
-      </w:r>
-      <w:r>
-        <w:rPr>
-          <w:rStyle w:val="VerbatimChar"/>
-        </w:rPr>
-        <w:t xml:space="preserve"> 6 13005 Bacon County, Georgia    medinc    36692   3774  </w:t>
-      </w:r>
-      <w:r>
-        <w:br/>
-      </w:r>
-      <w:r>
-        <w:rPr>
-          <w:rStyle w:val="VerbatimChar"/>
-        </w:rPr>
-        <w:t xml:space="preserve"> 7 13007 Baker County, Georgia    medage       52.2    4.8</w:t>
-      </w:r>
-      <w:r>
-        <w:br/>
-      </w:r>
-      <w:r>
-        <w:rPr>
-          <w:rStyle w:val="VerbatimChar"/>
-        </w:rPr>
-        <w:t xml:space="preserve"> 8 13007 Baker County, Georgia    medinc    34034   9879  </w:t>
-      </w:r>
-      <w:r>
-        <w:br/>
-      </w:r>
-      <w:r>
-        <w:rPr>
-          <w:rStyle w:val="VerbatimChar"/>
-        </w:rPr>
-        <w:t xml:space="preserve"> 9 13009 Baldwin County, Georgia  medage       35.8    0.5</w:t>
-      </w:r>
-      <w:r>
-        <w:br/>
-      </w:r>
-      <w:r>
-        <w:rPr>
-          <w:rStyle w:val="VerbatimChar"/>
-        </w:rPr>
-        <w:t xml:space="preserve">10 13009 Baldwin County, Georgia  medinc    46250   4707  </w:t>
-      </w:r>
-      <w:r>
-        <w:br/>
-      </w:r>
-      <w:r>
-        <w:rPr>
-          <w:rStyle w:val="VerbatimChar"/>
-        </w:rPr>
-        <w:t xml:space="preserve"># ℹ 308 more rows</w:t>
-      </w:r>
-      <w:r>
-        <w:br/>
-      </w:r>
-      <w:r>
-        <w:rPr>
-          <w:rStyle w:val="VerbatimChar"/>
-        </w:rPr>
-        <w:t xml:space="preserve"># A tibble: 159 × 6</w:t>
-      </w:r>
-      <w:r>
-        <w:br/>
-      </w:r>
-      <w:r>
-        <w:rPr>
-          <w:rStyle w:val="VerbatimChar"/>
-        </w:rPr>
-        <w:t xml:space="preserve">   GEOID NAME                     medincE medincM medageE medageM</w:t>
-      </w:r>
-      <w:r>
-        <w:br/>
-      </w:r>
-      <w:r>
-        <w:rPr>
-          <w:rStyle w:val="VerbatimChar"/>
-        </w:rPr>
-        <w:t xml:space="preserve">   &lt;chr&gt; &lt;chr&gt;                      &lt;dbl&gt;   &lt;dbl&gt;   &lt;dbl&gt;   &lt;dbl&gt;</w:t>
-      </w:r>
-      <w:r>
-        <w:br/>
-      </w:r>
-      <w:r>
-        <w:rPr>
-          <w:rStyle w:val="VerbatimChar"/>
-        </w:rPr>
-        <w:t xml:space="preserve"> 1 13001 Appling County, Georgia    37924    4761    39.9     1.7</w:t>
-      </w:r>
-      <w:r>
-        <w:br/>
-      </w:r>
-      <w:r>
-        <w:rPr>
-          <w:rStyle w:val="VerbatimChar"/>
-        </w:rPr>
-        <w:t xml:space="preserve"> 2 13003 Atkinson County, Georgia   35703    5493    35.9     1.5</w:t>
-      </w:r>
-      <w:r>
-        <w:br/>
-      </w:r>
-      <w:r>
-        <w:rPr>
-          <w:rStyle w:val="VerbatimChar"/>
-        </w:rPr>
-        <w:t xml:space="preserve"> 3 13005 Bacon County, Georgia      36692    3774    36.5     1  </w:t>
-      </w:r>
-      <w:r>
-        <w:br/>
-      </w:r>
-      <w:r>
-        <w:rPr>
-          <w:rStyle w:val="VerbatimChar"/>
-        </w:rPr>
-        <w:t xml:space="preserve"> 4 13007 Baker County, Georgia      34034    9879    52.2     4.8</w:t>
-      </w:r>
-      <w:r>
-        <w:br/>
-      </w:r>
-      <w:r>
-        <w:rPr>
-          <w:rStyle w:val="VerbatimChar"/>
-        </w:rPr>
-        <w:t xml:space="preserve"> 5 13011 Banks County, Georgia      50912    4278    41.5     1.1</w:t>
-      </w:r>
-      <w:r>
-        <w:br/>
-      </w:r>
-      <w:r>
-        <w:rPr>
-          <w:rStyle w:val="VerbatimChar"/>
-        </w:rPr>
-        <w:t xml:space="preserve"> 6 13013 Barrow County, Georgia     62990    2562    36       0.3</w:t>
-      </w:r>
-      <w:r>
-        <w:br/>
-      </w:r>
-      <w:r>
-        <w:rPr>
-          <w:rStyle w:val="VerbatimChar"/>
-        </w:rPr>
-        <w:t xml:space="preserve"> 7 13017 Ben Hill County, Georgia   32077    4008    39.5     1.4</w:t>
-      </w:r>
-      <w:r>
-        <w:br/>
-      </w:r>
-      <w:r>
-        <w:rPr>
-          <w:rStyle w:val="VerbatimChar"/>
-        </w:rPr>
-        <w:t xml:space="preserve"> 8 13021 Bibb County, Georgia       41317    1220    36.3     0.3</w:t>
-      </w:r>
-      <w:r>
-        <w:br/>
-      </w:r>
-      <w:r>
-        <w:rPr>
-          <w:rStyle w:val="VerbatimChar"/>
-        </w:rPr>
-        <w:t xml:space="preserve"> 9 13023 Bleckley County, Georgia   46992    6279    36       1.5</w:t>
-      </w:r>
-      <w:r>
-        <w:br/>
-      </w:r>
-      <w:r>
-        <w:rPr>
-          <w:rStyle w:val="VerbatimChar"/>
-        </w:rPr>
-        <w:t xml:space="preserve">10 13027 Brooks County, Georgia     37516    4438    43.6     0.9</w:t>
-      </w:r>
-      <w:r>
-        <w:br/>
-      </w:r>
-      <w:r>
-        <w:rPr>
-          <w:rStyle w:val="VerbatimChar"/>
-        </w:rPr>
-        <w:t xml:space="preserve"># ℹ 149 more rows</w:t>
-      </w:r>
-    </w:p>
-    <w:bookmarkEnd w:id="27"/>
-    <w:bookmarkEnd w:id="28"/>
-    <w:bookmarkStart w:id="31" w:name="Xd344d60fa777477228c2b205492b6f444cb8dfe"/>
-    <w:p>
-      <w:pPr>
-        <w:pStyle w:val="Heading2"/>
-      </w:pPr>
-      <w:r>
-        <w:t xml:space="preserve">2.5 Other Census Bureau datasets in tidycensus</w:t>
+        <w:t xml:space="preserve">40025</w:t>
       </w:r>
     </w:p>
     <w:p>
       <w:pPr>
         <w:numPr>
           <w:ilvl w:val="0"/>
+          <w:numId w:val="1022"/>
+        </w:numPr>
+      </w:pPr>
+      <w:r>
+        <w:t xml:space="preserve">next six digits represent the Census tract (</w:t>
+      </w:r>
+      <w:r>
+        <w:rPr>
+          <w:bCs/>
+          <w:b/>
+        </w:rPr>
+        <w:t xml:space="preserve">950100)</w:t>
+      </w:r>
+      <w:r>
+        <w:t xml:space="preserve"> </w:t>
+      </w:r>
+      <w:r>
+        <w:t xml:space="preserve">- in this case, Census Tract 9501, with zeroes padding the right.</w:t>
+      </w:r>
+    </w:p>
+    <w:p>
+      <w:pPr>
+        <w:numPr>
+          <w:ilvl w:val="0"/>
+          <w:numId w:val="1022"/>
+        </w:numPr>
+      </w:pPr>
+      <w:r>
+        <w:t xml:space="preserve">Twelfth digit</w:t>
+      </w:r>
+      <w:r>
+        <w:t xml:space="preserve"> </w:t>
+      </w:r>
+      <w:r>
+        <w:rPr>
+          <w:bCs/>
+          <w:b/>
+        </w:rPr>
+        <w:t xml:space="preserve">(1)</w:t>
+      </w:r>
+      <w:r>
+        <w:t xml:space="preserve"> </w:t>
+      </w:r>
+      <w:r>
+        <w:t xml:space="preserve">represents the parent block group of the Census block</w:t>
+      </w:r>
+    </w:p>
+    <w:p>
+      <w:pPr>
+        <w:numPr>
+          <w:ilvl w:val="1"/>
           <w:numId w:val="1024"/>
         </w:numPr>
-      </w:pPr>
+        <w:pStyle w:val="Compact"/>
+      </w:pPr>
+      <w:r>
+        <w:t xml:space="preserve">A census tract will have up to, but no more than, 9 census block groups</w:t>
+      </w:r>
+    </w:p>
+    <w:p>
+      <w:pPr>
+        <w:numPr>
+          <w:ilvl w:val="0"/>
+          <w:numId w:val="1022"/>
+        </w:numPr>
+      </w:pPr>
+      <w:r>
+        <w:t xml:space="preserve">The final three digits (</w:t>
+      </w:r>
       <w:r>
         <w:rPr>
           <w:bCs/>
           <w:b/>
         </w:rPr>
-        <w:t xml:space="preserve">tidycensus</w:t>
-      </w:r>
-      <w:r>
-        <w:t xml:space="preserve"> </w:t>
-      </w:r>
-      <w:r>
-        <w:t xml:space="preserve">does not grant access to all datasets from Census API</w:t>
+        <w:t xml:space="preserve">501)</w:t>
+      </w:r>
+      <w:r>
+        <w:t xml:space="preserve"> </w:t>
+      </w:r>
+      <w:r>
+        <w:t xml:space="preserve">represent the individual census block.</w:t>
       </w:r>
     </w:p>
     <w:p>
@@ -6606,76 +5806,40 @@
         <w:pStyle w:val="Compact"/>
       </w:pPr>
       <w:r>
+        <w:t xml:space="preserve">The block’s name is a combination of this ID and the parent block group digit (</w:t>
+      </w:r>
+      <w:r>
         <w:rPr>
           <w:bCs/>
           <w:b/>
         </w:rPr>
-        <w:t xml:space="preserve">censusapi</w:t>
-      </w:r>
-      <w:r>
-        <w:t xml:space="preserve"> </w:t>
-      </w:r>
-      <w:r>
-        <w:t xml:space="preserve">provides more general api access</w:t>
-      </w:r>
-    </w:p>
-    <w:p>
-      <w:pPr>
-        <w:numPr>
-          <w:ilvl w:val="0"/>
-          <w:numId w:val="1000"/>
-        </w:numPr>
-      </w:pPr>
-      <w:r>
-        <w:t xml:space="preserve">Two other datasets with custom functions are</w:t>
-      </w:r>
-      <w:r>
-        <w:t xml:space="preserve"> </w:t>
-      </w:r>
-      <w:r>
-        <w:rPr>
-          <w:rStyle w:val="VerbatimChar"/>
-        </w:rPr>
-        <w:t xml:space="preserve">get_estimates()</w:t>
-      </w:r>
-      <w:r>
-        <w:t xml:space="preserve"> </w:t>
-      </w:r>
-      <w:r>
-        <w:t xml:space="preserve">and</w:t>
-      </w:r>
-      <w:r>
-        <w:t xml:space="preserve"> </w:t>
-      </w:r>
-      <w:r>
-        <w:rPr>
-          <w:rStyle w:val="VerbatimChar"/>
-        </w:rPr>
-        <w:t xml:space="preserve">get_flows()</w:t>
-      </w:r>
-      <w:r>
-        <w:t xml:space="preserve"> </w:t>
-      </w:r>
-      <w:r>
-        <w:t xml:space="preserve">to access Population Estimates and ACS Migration Flows, respectively.</w:t>
-      </w:r>
-    </w:p>
-    <w:bookmarkStart w:id="29" w:name="using-get_estimates"/>
+        <w:t xml:space="preserve">1501)</w:t>
+      </w:r>
+    </w:p>
+    <w:p>
+      <w:pPr>
+        <w:pStyle w:val="FirstParagraph"/>
+      </w:pPr>
+      <w:r>
+        <w:t xml:space="preserve">For geographies outside the core hierarchy, will only contain IDs of parent geographies they fully nest within.</w:t>
+      </w:r>
+    </w:p>
+    <w:p>
+      <w:pPr>
+        <w:pStyle w:val="BodyText"/>
+      </w:pPr>
+      <w:r>
+        <w:t xml:space="preserve">cbsa’s and zcta’s will have their own unique GEOIDs independent of other aggregation levels.</w:t>
+      </w:r>
+    </w:p>
+    <w:bookmarkEnd w:id="26"/>
+    <w:bookmarkStart w:id="27" w:name="renaming-variable-ids"/>
     <w:p>
       <w:pPr>
         <w:pStyle w:val="Heading3"/>
       </w:pPr>
       <w:r>
-        <w:t xml:space="preserve">Using</w:t>
-      </w:r>
-      <w:r>
-        <w:t xml:space="preserve"> </w:t>
-      </w:r>
-      <w:r>
-        <w:rPr>
-          <w:rStyle w:val="VerbatimChar"/>
-        </w:rPr>
-        <w:t xml:space="preserve">get_estimates()</w:t>
+        <w:t xml:space="preserve">Renaming variable IDs</w:t>
       </w:r>
     </w:p>
     <w:p>
@@ -6683,25 +5847,873 @@
         <w:pStyle w:val="FirstParagraph"/>
       </w:pPr>
       <w:r>
-        <w:rPr>
-          <w:bCs/>
-          <w:b/>
-        </w:rPr>
-        <w:t xml:space="preserve">Population Estimates Program (PEP)</w:t>
-      </w:r>
-      <w:r>
-        <w:t xml:space="preserve"> </w:t>
-      </w:r>
-      <w:r>
-        <w:t xml:space="preserve">provides yearly estimates based on projections drawn from birth, death, and migration rates from the most recent Census.</w:t>
-      </w:r>
-    </w:p>
-    <w:p>
-      <w:pPr>
-        <w:pStyle w:val="BodyText"/>
-      </w:pPr>
-      <w:r>
-        <w:t xml:space="preserve">It does provide access to indicators used for projection</w:t>
+        <w:t xml:space="preserve">passing a named vector to</w:t>
+      </w:r>
+      <w:r>
+        <w:t xml:space="preserve"> </w:t>
+      </w:r>
+      <w:r>
+        <w:rPr>
+          <w:rStyle w:val="VerbatimChar"/>
+        </w:rPr>
+        <w:t xml:space="preserve">variables</w:t>
+      </w:r>
+      <w:r>
+        <w:t xml:space="preserve"> </w:t>
+      </w:r>
+      <w:r>
+        <w:t xml:space="preserve">parameter will feturn desired names rather than Census variable IDs</w:t>
+      </w:r>
+    </w:p>
+    <w:p>
+      <w:pPr>
+        <w:pStyle w:val="SourceCode"/>
+      </w:pPr>
+      <w:r>
+        <w:rPr>
+          <w:rStyle w:val="InformationTok"/>
+        </w:rPr>
+        <w:t xml:space="preserve">```{r georgia-demo}</w:t>
+      </w:r>
+      <w:r>
+        <w:br/>
+      </w:r>
+      <w:r>
+        <w:rPr>
+          <w:rStyle w:val="NormalTok"/>
+        </w:rPr>
+        <w:t xml:space="preserve">ga </w:t>
+      </w:r>
+      <w:r>
+        <w:rPr>
+          <w:rStyle w:val="OtherTok"/>
+        </w:rPr>
+        <w:t xml:space="preserve">&lt;-</w:t>
+      </w:r>
+      <w:r>
+        <w:rPr>
+          <w:rStyle w:val="NormalTok"/>
+        </w:rPr>
+        <w:t xml:space="preserve"> </w:t>
+      </w:r>
+      <w:r>
+        <w:rPr>
+          <w:rStyle w:val="FunctionTok"/>
+        </w:rPr>
+        <w:t xml:space="preserve">get_acs</w:t>
+      </w:r>
+      <w:r>
+        <w:rPr>
+          <w:rStyle w:val="NormalTok"/>
+        </w:rPr>
+        <w:t xml:space="preserve">(</w:t>
+      </w:r>
+      <w:r>
+        <w:br/>
+      </w:r>
+      <w:r>
+        <w:rPr>
+          <w:rStyle w:val="NormalTok"/>
+        </w:rPr>
+        <w:t xml:space="preserve">  </w:t>
+      </w:r>
+      <w:r>
+        <w:rPr>
+          <w:rStyle w:val="AttributeTok"/>
+        </w:rPr>
+        <w:t xml:space="preserve">geography =</w:t>
+      </w:r>
+      <w:r>
+        <w:rPr>
+          <w:rStyle w:val="NormalTok"/>
+        </w:rPr>
+        <w:t xml:space="preserve"> </w:t>
+      </w:r>
+      <w:r>
+        <w:rPr>
+          <w:rStyle w:val="StringTok"/>
+        </w:rPr>
+        <w:t xml:space="preserve">"county"</w:t>
+      </w:r>
+      <w:r>
+        <w:rPr>
+          <w:rStyle w:val="NormalTok"/>
+        </w:rPr>
+        <w:t xml:space="preserve">,</w:t>
+      </w:r>
+      <w:r>
+        <w:br/>
+      </w:r>
+      <w:r>
+        <w:rPr>
+          <w:rStyle w:val="NormalTok"/>
+        </w:rPr>
+        <w:t xml:space="preserve">  </w:t>
+      </w:r>
+      <w:r>
+        <w:rPr>
+          <w:rStyle w:val="AttributeTok"/>
+        </w:rPr>
+        <w:t xml:space="preserve">state =</w:t>
+      </w:r>
+      <w:r>
+        <w:rPr>
+          <w:rStyle w:val="NormalTok"/>
+        </w:rPr>
+        <w:t xml:space="preserve"> </w:t>
+      </w:r>
+      <w:r>
+        <w:rPr>
+          <w:rStyle w:val="StringTok"/>
+        </w:rPr>
+        <w:t xml:space="preserve">"Georgia"</w:t>
+      </w:r>
+      <w:r>
+        <w:rPr>
+          <w:rStyle w:val="NormalTok"/>
+        </w:rPr>
+        <w:t xml:space="preserve">,</w:t>
+      </w:r>
+      <w:r>
+        <w:br/>
+      </w:r>
+      <w:r>
+        <w:rPr>
+          <w:rStyle w:val="NormalTok"/>
+        </w:rPr>
+        <w:t xml:space="preserve">  </w:t>
+      </w:r>
+      <w:r>
+        <w:rPr>
+          <w:rStyle w:val="AttributeTok"/>
+        </w:rPr>
+        <w:t xml:space="preserve">variables =</w:t>
+      </w:r>
+      <w:r>
+        <w:rPr>
+          <w:rStyle w:val="NormalTok"/>
+        </w:rPr>
+        <w:t xml:space="preserve"> </w:t>
+      </w:r>
+      <w:r>
+        <w:rPr>
+          <w:rStyle w:val="FunctionTok"/>
+        </w:rPr>
+        <w:t xml:space="preserve">c</w:t>
+      </w:r>
+      <w:r>
+        <w:rPr>
+          <w:rStyle w:val="NormalTok"/>
+        </w:rPr>
+        <w:t xml:space="preserve">(</w:t>
+      </w:r>
+      <w:r>
+        <w:rPr>
+          <w:rStyle w:val="AttributeTok"/>
+        </w:rPr>
+        <w:t xml:space="preserve">medinc =</w:t>
+      </w:r>
+      <w:r>
+        <w:rPr>
+          <w:rStyle w:val="NormalTok"/>
+        </w:rPr>
+        <w:t xml:space="preserve"> </w:t>
+      </w:r>
+      <w:r>
+        <w:rPr>
+          <w:rStyle w:val="StringTok"/>
+        </w:rPr>
+        <w:t xml:space="preserve">"B19013_001"</w:t>
+      </w:r>
+      <w:r>
+        <w:rPr>
+          <w:rStyle w:val="NormalTok"/>
+        </w:rPr>
+        <w:t xml:space="preserve">,</w:t>
+      </w:r>
+      <w:r>
+        <w:br/>
+      </w:r>
+      <w:r>
+        <w:rPr>
+          <w:rStyle w:val="NormalTok"/>
+        </w:rPr>
+        <w:t xml:space="preserve">                </w:t>
+      </w:r>
+      <w:r>
+        <w:rPr>
+          <w:rStyle w:val="AttributeTok"/>
+        </w:rPr>
+        <w:t xml:space="preserve">medage =</w:t>
+      </w:r>
+      <w:r>
+        <w:rPr>
+          <w:rStyle w:val="NormalTok"/>
+        </w:rPr>
+        <w:t xml:space="preserve"> </w:t>
+      </w:r>
+      <w:r>
+        <w:rPr>
+          <w:rStyle w:val="StringTok"/>
+        </w:rPr>
+        <w:t xml:space="preserve">"B01002_001"</w:t>
+      </w:r>
+      <w:r>
+        <w:rPr>
+          <w:rStyle w:val="NormalTok"/>
+        </w:rPr>
+        <w:t xml:space="preserve">),</w:t>
+      </w:r>
+      <w:r>
+        <w:br/>
+      </w:r>
+      <w:r>
+        <w:rPr>
+          <w:rStyle w:val="NormalTok"/>
+        </w:rPr>
+        <w:t xml:space="preserve">  </w:t>
+      </w:r>
+      <w:r>
+        <w:rPr>
+          <w:rStyle w:val="AttributeTok"/>
+        </w:rPr>
+        <w:t xml:space="preserve">year =</w:t>
+      </w:r>
+      <w:r>
+        <w:rPr>
+          <w:rStyle w:val="NormalTok"/>
+        </w:rPr>
+        <w:t xml:space="preserve"> </w:t>
+      </w:r>
+      <w:r>
+        <w:rPr>
+          <w:rStyle w:val="DecValTok"/>
+        </w:rPr>
+        <w:t xml:space="preserve">2020</w:t>
+      </w:r>
+      <w:r>
+        <w:br/>
+      </w:r>
+      <w:r>
+        <w:rPr>
+          <w:rStyle w:val="NormalTok"/>
+        </w:rPr>
+        <w:t xml:space="preserve">)</w:t>
+      </w:r>
+      <w:r>
+        <w:br/>
+      </w:r>
+      <w:r>
+        <w:rPr>
+          <w:rStyle w:val="InformationTok"/>
+        </w:rPr>
+        <w:t xml:space="preserve">```</w:t>
+      </w:r>
+    </w:p>
+    <w:p>
+      <w:pPr>
+        <w:pStyle w:val="SourceCode"/>
+      </w:pPr>
+      <w:r>
+        <w:rPr>
+          <w:rStyle w:val="VerbatimChar"/>
+        </w:rPr>
+        <w:t xml:space="preserve">Getting data from the 2016-2020 5-year ACS</w:t>
+      </w:r>
+    </w:p>
+    <w:p>
+      <w:pPr>
+        <w:pStyle w:val="SourceCode"/>
+      </w:pPr>
+      <w:r>
+        <w:rPr>
+          <w:rStyle w:val="InformationTok"/>
+        </w:rPr>
+        <w:t xml:space="preserve">```{r georgia-demo}</w:t>
+      </w:r>
+      <w:r>
+        <w:br/>
+      </w:r>
+      <w:r>
+        <w:rPr>
+          <w:rStyle w:val="NormalTok"/>
+        </w:rPr>
+        <w:t xml:space="preserve">ga</w:t>
+      </w:r>
+      <w:r>
+        <w:br/>
+      </w:r>
+      <w:r>
+        <w:br/>
+      </w:r>
+      <w:r>
+        <w:rPr>
+          <w:rStyle w:val="NormalTok"/>
+        </w:rPr>
+        <w:t xml:space="preserve">ga_wide </w:t>
+      </w:r>
+      <w:r>
+        <w:rPr>
+          <w:rStyle w:val="OtherTok"/>
+        </w:rPr>
+        <w:t xml:space="preserve">&lt;-</w:t>
+      </w:r>
+      <w:r>
+        <w:rPr>
+          <w:rStyle w:val="NormalTok"/>
+        </w:rPr>
+        <w:t xml:space="preserve"> </w:t>
+      </w:r>
+      <w:r>
+        <w:rPr>
+          <w:rStyle w:val="FunctionTok"/>
+        </w:rPr>
+        <w:t xml:space="preserve">get_acs</w:t>
+      </w:r>
+      <w:r>
+        <w:rPr>
+          <w:rStyle w:val="NormalTok"/>
+        </w:rPr>
+        <w:t xml:space="preserve">(</w:t>
+      </w:r>
+      <w:r>
+        <w:br/>
+      </w:r>
+      <w:r>
+        <w:rPr>
+          <w:rStyle w:val="NormalTok"/>
+        </w:rPr>
+        <w:t xml:space="preserve">  </w:t>
+      </w:r>
+      <w:r>
+        <w:rPr>
+          <w:rStyle w:val="AttributeTok"/>
+        </w:rPr>
+        <w:t xml:space="preserve">geography =</w:t>
+      </w:r>
+      <w:r>
+        <w:rPr>
+          <w:rStyle w:val="NormalTok"/>
+        </w:rPr>
+        <w:t xml:space="preserve"> </w:t>
+      </w:r>
+      <w:r>
+        <w:rPr>
+          <w:rStyle w:val="StringTok"/>
+        </w:rPr>
+        <w:t xml:space="preserve">"county"</w:t>
+      </w:r>
+      <w:r>
+        <w:rPr>
+          <w:rStyle w:val="NormalTok"/>
+        </w:rPr>
+        <w:t xml:space="preserve">,</w:t>
+      </w:r>
+      <w:r>
+        <w:br/>
+      </w:r>
+      <w:r>
+        <w:rPr>
+          <w:rStyle w:val="NormalTok"/>
+        </w:rPr>
+        <w:t xml:space="preserve">  </w:t>
+      </w:r>
+      <w:r>
+        <w:rPr>
+          <w:rStyle w:val="AttributeTok"/>
+        </w:rPr>
+        <w:t xml:space="preserve">state =</w:t>
+      </w:r>
+      <w:r>
+        <w:rPr>
+          <w:rStyle w:val="NormalTok"/>
+        </w:rPr>
+        <w:t xml:space="preserve"> </w:t>
+      </w:r>
+      <w:r>
+        <w:rPr>
+          <w:rStyle w:val="StringTok"/>
+        </w:rPr>
+        <w:t xml:space="preserve">"Georgia"</w:t>
+      </w:r>
+      <w:r>
+        <w:rPr>
+          <w:rStyle w:val="NormalTok"/>
+        </w:rPr>
+        <w:t xml:space="preserve">,</w:t>
+      </w:r>
+      <w:r>
+        <w:br/>
+      </w:r>
+      <w:r>
+        <w:rPr>
+          <w:rStyle w:val="NormalTok"/>
+        </w:rPr>
+        <w:t xml:space="preserve">  </w:t>
+      </w:r>
+      <w:r>
+        <w:rPr>
+          <w:rStyle w:val="AttributeTok"/>
+        </w:rPr>
+        <w:t xml:space="preserve">variables =</w:t>
+      </w:r>
+      <w:r>
+        <w:rPr>
+          <w:rStyle w:val="NormalTok"/>
+        </w:rPr>
+        <w:t xml:space="preserve"> </w:t>
+      </w:r>
+      <w:r>
+        <w:rPr>
+          <w:rStyle w:val="FunctionTok"/>
+        </w:rPr>
+        <w:t xml:space="preserve">c</w:t>
+      </w:r>
+      <w:r>
+        <w:rPr>
+          <w:rStyle w:val="NormalTok"/>
+        </w:rPr>
+        <w:t xml:space="preserve">(</w:t>
+      </w:r>
+      <w:r>
+        <w:rPr>
+          <w:rStyle w:val="AttributeTok"/>
+        </w:rPr>
+        <w:t xml:space="preserve">medinc =</w:t>
+      </w:r>
+      <w:r>
+        <w:rPr>
+          <w:rStyle w:val="NormalTok"/>
+        </w:rPr>
+        <w:t xml:space="preserve"> </w:t>
+      </w:r>
+      <w:r>
+        <w:rPr>
+          <w:rStyle w:val="StringTok"/>
+        </w:rPr>
+        <w:t xml:space="preserve">"B19013_001"</w:t>
+      </w:r>
+      <w:r>
+        <w:rPr>
+          <w:rStyle w:val="NormalTok"/>
+        </w:rPr>
+        <w:t xml:space="preserve">,</w:t>
+      </w:r>
+      <w:r>
+        <w:br/>
+      </w:r>
+      <w:r>
+        <w:rPr>
+          <w:rStyle w:val="NormalTok"/>
+        </w:rPr>
+        <w:t xml:space="preserve">                </w:t>
+      </w:r>
+      <w:r>
+        <w:rPr>
+          <w:rStyle w:val="AttributeTok"/>
+        </w:rPr>
+        <w:t xml:space="preserve">medage =</w:t>
+      </w:r>
+      <w:r>
+        <w:rPr>
+          <w:rStyle w:val="NormalTok"/>
+        </w:rPr>
+        <w:t xml:space="preserve"> </w:t>
+      </w:r>
+      <w:r>
+        <w:rPr>
+          <w:rStyle w:val="StringTok"/>
+        </w:rPr>
+        <w:t xml:space="preserve">"B01002_001"</w:t>
+      </w:r>
+      <w:r>
+        <w:rPr>
+          <w:rStyle w:val="NormalTok"/>
+        </w:rPr>
+        <w:t xml:space="preserve">),</w:t>
+      </w:r>
+      <w:r>
+        <w:br/>
+      </w:r>
+      <w:r>
+        <w:rPr>
+          <w:rStyle w:val="NormalTok"/>
+        </w:rPr>
+        <w:t xml:space="preserve">  </w:t>
+      </w:r>
+      <w:r>
+        <w:rPr>
+          <w:rStyle w:val="AttributeTok"/>
+        </w:rPr>
+        <w:t xml:space="preserve">year =</w:t>
+      </w:r>
+      <w:r>
+        <w:rPr>
+          <w:rStyle w:val="NormalTok"/>
+        </w:rPr>
+        <w:t xml:space="preserve"> </w:t>
+      </w:r>
+      <w:r>
+        <w:rPr>
+          <w:rStyle w:val="DecValTok"/>
+        </w:rPr>
+        <w:t xml:space="preserve">2020</w:t>
+      </w:r>
+      <w:r>
+        <w:rPr>
+          <w:rStyle w:val="NormalTok"/>
+        </w:rPr>
+        <w:t xml:space="preserve">,</w:t>
+      </w:r>
+      <w:r>
+        <w:br/>
+      </w:r>
+      <w:r>
+        <w:rPr>
+          <w:rStyle w:val="NormalTok"/>
+        </w:rPr>
+        <w:t xml:space="preserve">  </w:t>
+      </w:r>
+      <w:r>
+        <w:rPr>
+          <w:rStyle w:val="AttributeTok"/>
+        </w:rPr>
+        <w:t xml:space="preserve">output =</w:t>
+      </w:r>
+      <w:r>
+        <w:rPr>
+          <w:rStyle w:val="NormalTok"/>
+        </w:rPr>
+        <w:t xml:space="preserve"> </w:t>
+      </w:r>
+      <w:r>
+        <w:rPr>
+          <w:rStyle w:val="StringTok"/>
+        </w:rPr>
+        <w:t xml:space="preserve">"wide"</w:t>
+      </w:r>
+      <w:r>
+        <w:br/>
+      </w:r>
+      <w:r>
+        <w:rPr>
+          <w:rStyle w:val="NormalTok"/>
+        </w:rPr>
+        <w:t xml:space="preserve">)</w:t>
+      </w:r>
+      <w:r>
+        <w:br/>
+      </w:r>
+      <w:r>
+        <w:rPr>
+          <w:rStyle w:val="InformationTok"/>
+        </w:rPr>
+        <w:t xml:space="preserve">```</w:t>
+      </w:r>
+    </w:p>
+    <w:p>
+      <w:pPr>
+        <w:pStyle w:val="SourceCode"/>
+      </w:pPr>
+      <w:r>
+        <w:rPr>
+          <w:rStyle w:val="VerbatimChar"/>
+        </w:rPr>
+        <w:t xml:space="preserve">Getting data from the 2016-2020 5-year ACS</w:t>
+      </w:r>
+    </w:p>
+    <w:p>
+      <w:pPr>
+        <w:pStyle w:val="SourceCode"/>
+      </w:pPr>
+      <w:r>
+        <w:rPr>
+          <w:rStyle w:val="InformationTok"/>
+        </w:rPr>
+        <w:t xml:space="preserve">```{r georgia-demo}</w:t>
+      </w:r>
+      <w:r>
+        <w:br/>
+      </w:r>
+      <w:r>
+        <w:rPr>
+          <w:rStyle w:val="NormalTok"/>
+        </w:rPr>
+        <w:t xml:space="preserve">ga_wide</w:t>
+      </w:r>
+      <w:r>
+        <w:br/>
+      </w:r>
+      <w:r>
+        <w:rPr>
+          <w:rStyle w:val="InformationTok"/>
+        </w:rPr>
+        <w:t xml:space="preserve">```</w:t>
+      </w:r>
+    </w:p>
+    <w:p>
+      <w:pPr>
+        <w:pStyle w:val="SourceCode"/>
+      </w:pPr>
+      <w:r>
+        <w:rPr>
+          <w:rStyle w:val="VerbatimChar"/>
+        </w:rPr>
+        <w:t xml:space="preserve"># A tibble: 318 × 5</w:t>
+      </w:r>
+      <w:r>
+        <w:br/>
+      </w:r>
+      <w:r>
+        <w:rPr>
+          <w:rStyle w:val="VerbatimChar"/>
+        </w:rPr>
+        <w:t xml:space="preserve">   GEOID NAME                     variable estimate    moe</w:t>
+      </w:r>
+      <w:r>
+        <w:br/>
+      </w:r>
+      <w:r>
+        <w:rPr>
+          <w:rStyle w:val="VerbatimChar"/>
+        </w:rPr>
+        <w:t xml:space="preserve">   &lt;chr&gt; &lt;chr&gt;                    &lt;chr&gt;       &lt;dbl&gt;  &lt;dbl&gt;</w:t>
+      </w:r>
+      <w:r>
+        <w:br/>
+      </w:r>
+      <w:r>
+        <w:rPr>
+          <w:rStyle w:val="VerbatimChar"/>
+        </w:rPr>
+        <w:t xml:space="preserve"> 1 13001 Appling County, Georgia  medage       39.9    1.7</w:t>
+      </w:r>
+      <w:r>
+        <w:br/>
+      </w:r>
+      <w:r>
+        <w:rPr>
+          <w:rStyle w:val="VerbatimChar"/>
+        </w:rPr>
+        <w:t xml:space="preserve"> 2 13001 Appling County, Georgia  medinc    37924   4761  </w:t>
+      </w:r>
+      <w:r>
+        <w:br/>
+      </w:r>
+      <w:r>
+        <w:rPr>
+          <w:rStyle w:val="VerbatimChar"/>
+        </w:rPr>
+        <w:t xml:space="preserve"> 3 13003 Atkinson County, Georgia medage       35.9    1.5</w:t>
+      </w:r>
+      <w:r>
+        <w:br/>
+      </w:r>
+      <w:r>
+        <w:rPr>
+          <w:rStyle w:val="VerbatimChar"/>
+        </w:rPr>
+        <w:t xml:space="preserve"> 4 13003 Atkinson County, Georgia medinc    35703   5493  </w:t>
+      </w:r>
+      <w:r>
+        <w:br/>
+      </w:r>
+      <w:r>
+        <w:rPr>
+          <w:rStyle w:val="VerbatimChar"/>
+        </w:rPr>
+        <w:t xml:space="preserve"> 5 13005 Bacon County, Georgia    medage       36.5    1  </w:t>
+      </w:r>
+      <w:r>
+        <w:br/>
+      </w:r>
+      <w:r>
+        <w:rPr>
+          <w:rStyle w:val="VerbatimChar"/>
+        </w:rPr>
+        <w:t xml:space="preserve"> 6 13005 Bacon County, Georgia    medinc    36692   3774  </w:t>
+      </w:r>
+      <w:r>
+        <w:br/>
+      </w:r>
+      <w:r>
+        <w:rPr>
+          <w:rStyle w:val="VerbatimChar"/>
+        </w:rPr>
+        <w:t xml:space="preserve"> 7 13007 Baker County, Georgia    medage       52.2    4.8</w:t>
+      </w:r>
+      <w:r>
+        <w:br/>
+      </w:r>
+      <w:r>
+        <w:rPr>
+          <w:rStyle w:val="VerbatimChar"/>
+        </w:rPr>
+        <w:t xml:space="preserve"> 8 13007 Baker County, Georgia    medinc    34034   9879  </w:t>
+      </w:r>
+      <w:r>
+        <w:br/>
+      </w:r>
+      <w:r>
+        <w:rPr>
+          <w:rStyle w:val="VerbatimChar"/>
+        </w:rPr>
+        <w:t xml:space="preserve"> 9 13009 Baldwin County, Georgia  medage       35.8    0.5</w:t>
+      </w:r>
+      <w:r>
+        <w:br/>
+      </w:r>
+      <w:r>
+        <w:rPr>
+          <w:rStyle w:val="VerbatimChar"/>
+        </w:rPr>
+        <w:t xml:space="preserve">10 13009 Baldwin County, Georgia  medinc    46250   4707  </w:t>
+      </w:r>
+      <w:r>
+        <w:br/>
+      </w:r>
+      <w:r>
+        <w:rPr>
+          <w:rStyle w:val="VerbatimChar"/>
+        </w:rPr>
+        <w:t xml:space="preserve"># ℹ 308 more rows</w:t>
+      </w:r>
+      <w:r>
+        <w:br/>
+      </w:r>
+      <w:r>
+        <w:rPr>
+          <w:rStyle w:val="VerbatimChar"/>
+        </w:rPr>
+        <w:t xml:space="preserve"># A tibble: 159 × 6</w:t>
+      </w:r>
+      <w:r>
+        <w:br/>
+      </w:r>
+      <w:r>
+        <w:rPr>
+          <w:rStyle w:val="VerbatimChar"/>
+        </w:rPr>
+        <w:t xml:space="preserve">   GEOID NAME                     medincE medincM medageE medageM</w:t>
+      </w:r>
+      <w:r>
+        <w:br/>
+      </w:r>
+      <w:r>
+        <w:rPr>
+          <w:rStyle w:val="VerbatimChar"/>
+        </w:rPr>
+        <w:t xml:space="preserve">   &lt;chr&gt; &lt;chr&gt;                      &lt;dbl&gt;   &lt;dbl&gt;   &lt;dbl&gt;   &lt;dbl&gt;</w:t>
+      </w:r>
+      <w:r>
+        <w:br/>
+      </w:r>
+      <w:r>
+        <w:rPr>
+          <w:rStyle w:val="VerbatimChar"/>
+        </w:rPr>
+        <w:t xml:space="preserve"> 1 13001 Appling County, Georgia    37924    4761    39.9     1.7</w:t>
+      </w:r>
+      <w:r>
+        <w:br/>
+      </w:r>
+      <w:r>
+        <w:rPr>
+          <w:rStyle w:val="VerbatimChar"/>
+        </w:rPr>
+        <w:t xml:space="preserve"> 2 13003 Atkinson County, Georgia   35703    5493    35.9     1.5</w:t>
+      </w:r>
+      <w:r>
+        <w:br/>
+      </w:r>
+      <w:r>
+        <w:rPr>
+          <w:rStyle w:val="VerbatimChar"/>
+        </w:rPr>
+        <w:t xml:space="preserve"> 3 13005 Bacon County, Georgia      36692    3774    36.5     1  </w:t>
+      </w:r>
+      <w:r>
+        <w:br/>
+      </w:r>
+      <w:r>
+        <w:rPr>
+          <w:rStyle w:val="VerbatimChar"/>
+        </w:rPr>
+        <w:t xml:space="preserve"> 4 13007 Baker County, Georgia      34034    9879    52.2     4.8</w:t>
+      </w:r>
+      <w:r>
+        <w:br/>
+      </w:r>
+      <w:r>
+        <w:rPr>
+          <w:rStyle w:val="VerbatimChar"/>
+        </w:rPr>
+        <w:t xml:space="preserve"> 5 13011 Banks County, Georgia      50912    4278    41.5     1.1</w:t>
+      </w:r>
+      <w:r>
+        <w:br/>
+      </w:r>
+      <w:r>
+        <w:rPr>
+          <w:rStyle w:val="VerbatimChar"/>
+        </w:rPr>
+        <w:t xml:space="preserve"> 6 13013 Barrow County, Georgia     62990    2562    36       0.3</w:t>
+      </w:r>
+      <w:r>
+        <w:br/>
+      </w:r>
+      <w:r>
+        <w:rPr>
+          <w:rStyle w:val="VerbatimChar"/>
+        </w:rPr>
+        <w:t xml:space="preserve"> 7 13017 Ben Hill County, Georgia   32077    4008    39.5     1.4</w:t>
+      </w:r>
+      <w:r>
+        <w:br/>
+      </w:r>
+      <w:r>
+        <w:rPr>
+          <w:rStyle w:val="VerbatimChar"/>
+        </w:rPr>
+        <w:t xml:space="preserve"> 8 13021 Bibb County, Georgia       41317    1220    36.3     0.3</w:t>
+      </w:r>
+      <w:r>
+        <w:br/>
+      </w:r>
+      <w:r>
+        <w:rPr>
+          <w:rStyle w:val="VerbatimChar"/>
+        </w:rPr>
+        <w:t xml:space="preserve"> 9 13023 Bleckley County, Georgia   46992    6279    36       1.5</w:t>
+      </w:r>
+      <w:r>
+        <w:br/>
+      </w:r>
+      <w:r>
+        <w:rPr>
+          <w:rStyle w:val="VerbatimChar"/>
+        </w:rPr>
+        <w:t xml:space="preserve">10 13027 Brooks County, Georgia     37516    4438    43.6     0.9</w:t>
+      </w:r>
+      <w:r>
+        <w:br/>
+      </w:r>
+      <w:r>
+        <w:rPr>
+          <w:rStyle w:val="VerbatimChar"/>
+        </w:rPr>
+        <w:t xml:space="preserve"># ℹ 149 more rows</w:t>
+      </w:r>
+    </w:p>
+    <w:bookmarkEnd w:id="27"/>
+    <w:bookmarkEnd w:id="28"/>
+    <w:bookmarkStart w:id="31" w:name="Xd344d60fa777477228c2b205492b6f444cb8dfe"/>
+    <w:p>
+      <w:pPr>
+        <w:pStyle w:val="Heading2"/>
+      </w:pPr>
+      <w:r>
+        <w:t xml:space="preserve">2.5 Other Census Bureau datasets in tidycensus</w:t>
       </w:r>
     </w:p>
     <w:p>
@@ -6712,22 +6724,17 @@
         </w:numPr>
       </w:pPr>
       <w:r>
-        <w:t xml:space="preserve">indicators can be specified using the</w:t>
-      </w:r>
-      <w:r>
-        <w:t xml:space="preserve"> </w:t>
-      </w:r>
-      <w:r>
-        <w:rPr>
-          <w:rStyle w:val="VerbatimChar"/>
-        </w:rPr>
-        <w:t xml:space="preserve">product</w:t>
-      </w:r>
-      <w:r>
-        <w:t xml:space="preserve"> </w:t>
-      </w:r>
-      <w:r>
-        <w:t xml:space="preserve">argument, either individually or in bulk.</w:t>
+        <w:rPr>
+          <w:bCs/>
+          <w:b/>
+        </w:rPr>
+        <w:t xml:space="preserve">tidycensus</w:t>
+      </w:r>
+      <w:r>
+        <w:t xml:space="preserve"> </w:t>
+      </w:r>
+      <w:r>
+        <w:t xml:space="preserve">does not grant access to all datasets from Census API</w:t>
       </w:r>
     </w:p>
     <w:p>
@@ -6739,6 +6746,139 @@
         <w:pStyle w:val="Compact"/>
       </w:pPr>
       <w:r>
+        <w:rPr>
+          <w:bCs/>
+          <w:b/>
+        </w:rPr>
+        <w:t xml:space="preserve">censusapi</w:t>
+      </w:r>
+      <w:r>
+        <w:t xml:space="preserve"> </w:t>
+      </w:r>
+      <w:r>
+        <w:t xml:space="preserve">provides more general api access</w:t>
+      </w:r>
+    </w:p>
+    <w:p>
+      <w:pPr>
+        <w:numPr>
+          <w:ilvl w:val="0"/>
+          <w:numId w:val="1000"/>
+        </w:numPr>
+      </w:pPr>
+      <w:r>
+        <w:t xml:space="preserve">Two other datasets with custom functions are</w:t>
+      </w:r>
+      <w:r>
+        <w:t xml:space="preserve"> </w:t>
+      </w:r>
+      <w:r>
+        <w:rPr>
+          <w:rStyle w:val="VerbatimChar"/>
+        </w:rPr>
+        <w:t xml:space="preserve">get_estimates()</w:t>
+      </w:r>
+      <w:r>
+        <w:t xml:space="preserve"> </w:t>
+      </w:r>
+      <w:r>
+        <w:t xml:space="preserve">and</w:t>
+      </w:r>
+      <w:r>
+        <w:t xml:space="preserve"> </w:t>
+      </w:r>
+      <w:r>
+        <w:rPr>
+          <w:rStyle w:val="VerbatimChar"/>
+        </w:rPr>
+        <w:t xml:space="preserve">get_flows()</w:t>
+      </w:r>
+      <w:r>
+        <w:t xml:space="preserve"> </w:t>
+      </w:r>
+      <w:r>
+        <w:t xml:space="preserve">to access Population Estimates and ACS Migration Flows, respectively.</w:t>
+      </w:r>
+    </w:p>
+    <w:bookmarkStart w:id="29" w:name="using-get_estimates"/>
+    <w:p>
+      <w:pPr>
+        <w:pStyle w:val="Heading3"/>
+      </w:pPr>
+      <w:r>
+        <w:t xml:space="preserve">Using</w:t>
+      </w:r>
+      <w:r>
+        <w:t xml:space="preserve"> </w:t>
+      </w:r>
+      <w:r>
+        <w:rPr>
+          <w:rStyle w:val="VerbatimChar"/>
+        </w:rPr>
+        <w:t xml:space="preserve">get_estimates()</w:t>
+      </w:r>
+    </w:p>
+    <w:p>
+      <w:pPr>
+        <w:pStyle w:val="FirstParagraph"/>
+      </w:pPr>
+      <w:r>
+        <w:rPr>
+          <w:bCs/>
+          <w:b/>
+        </w:rPr>
+        <w:t xml:space="preserve">Population Estimates Program (PEP)</w:t>
+      </w:r>
+      <w:r>
+        <w:t xml:space="preserve"> </w:t>
+      </w:r>
+      <w:r>
+        <w:t xml:space="preserve">provides yearly estimates based on projections drawn from birth, death, and migration rates from the most recent Census.</w:t>
+      </w:r>
+    </w:p>
+    <w:p>
+      <w:pPr>
+        <w:pStyle w:val="BodyText"/>
+      </w:pPr>
+      <w:r>
+        <w:t xml:space="preserve">It does provide access to indicators used for projection</w:t>
+      </w:r>
+    </w:p>
+    <w:p>
+      <w:pPr>
+        <w:numPr>
+          <w:ilvl w:val="0"/>
+          <w:numId w:val="1028"/>
+        </w:numPr>
+      </w:pPr>
+      <w:r>
+        <w:t xml:space="preserve">indicators can be specified using the</w:t>
+      </w:r>
+      <w:r>
+        <w:t xml:space="preserve"> </w:t>
+      </w:r>
+      <w:r>
+        <w:rPr>
+          <w:rStyle w:val="VerbatimChar"/>
+        </w:rPr>
+        <w:t xml:space="preserve">product</w:t>
+      </w:r>
+      <w:r>
+        <w:t xml:space="preserve"> </w:t>
+      </w:r>
+      <w:r>
+        <w:t xml:space="preserve">argument, either individually or in bulk.</w:t>
+      </w:r>
+    </w:p>
+    <w:p>
+      <w:pPr>
+        <w:numPr>
+          <w:ilvl w:val="1"/>
+          <w:numId w:val="1029"/>
+        </w:numPr>
+        <w:pStyle w:val="Compact"/>
+      </w:pPr>
+      <w:r>
         <w:t xml:space="preserve">population change estimates are pulled with</w:t>
       </w:r>
       <w:r>
@@ -7144,7 +7284,7 @@
       <w:pPr>
         <w:numPr>
           <w:ilvl w:val="0"/>
-          <w:numId w:val="1028"/>
+          <w:numId w:val="1030"/>
         </w:numPr>
       </w:pPr>
       <w:r>
@@ -7155,7 +7295,7 @@
       <w:pPr>
         <w:numPr>
           <w:ilvl w:val="0"/>
-          <w:numId w:val="1028"/>
+          <w:numId w:val="1030"/>
         </w:numPr>
       </w:pPr>
       <w:r>
@@ -7166,7 +7306,7 @@
       <w:pPr>
         <w:numPr>
           <w:ilvl w:val="0"/>
-          <w:numId w:val="1028"/>
+          <w:numId w:val="1030"/>
         </w:numPr>
       </w:pPr>
       <w:r>
@@ -7177,7 +7317,7 @@
       <w:pPr>
         <w:numPr>
           <w:ilvl w:val="0"/>
-          <w:numId w:val="1028"/>
+          <w:numId w:val="1030"/>
         </w:numPr>
       </w:pPr>
       <w:r>
@@ -7188,7 +7328,7 @@
       <w:pPr>
         <w:numPr>
           <w:ilvl w:val="0"/>
-          <w:numId w:val="1028"/>
+          <w:numId w:val="1030"/>
         </w:numPr>
       </w:pPr>
       <w:r>
@@ -7199,7 +7339,7 @@
       <w:pPr>
         <w:numPr>
           <w:ilvl w:val="0"/>
-          <w:numId w:val="1028"/>
+          <w:numId w:val="1030"/>
         </w:numPr>
       </w:pPr>
       <w:r>
@@ -7210,7 +7350,7 @@
       <w:pPr>
         <w:numPr>
           <w:ilvl w:val="0"/>
-          <w:numId w:val="1028"/>
+          <w:numId w:val="1030"/>
         </w:numPr>
       </w:pPr>
       <w:r>
@@ -7221,7 +7361,7 @@
       <w:pPr>
         <w:numPr>
           <w:ilvl w:val="0"/>
-          <w:numId w:val="1028"/>
+          <w:numId w:val="1030"/>
         </w:numPr>
       </w:pPr>
       <w:r>
@@ -7232,7 +7372,7 @@
       <w:pPr>
         <w:numPr>
           <w:ilvl w:val="0"/>
-          <w:numId w:val="1028"/>
+          <w:numId w:val="1030"/>
         </w:numPr>
       </w:pPr>
       <w:r>
@@ -7243,7 +7383,7 @@
       <w:pPr>
         <w:numPr>
           <w:ilvl w:val="0"/>
-          <w:numId w:val="1028"/>
+          <w:numId w:val="1030"/>
         </w:numPr>
       </w:pPr>
       <w:r>
@@ -7254,7 +7394,7 @@
       <w:pPr>
         <w:numPr>
           <w:ilvl w:val="0"/>
-          <w:numId w:val="1028"/>
+          <w:numId w:val="1030"/>
         </w:numPr>
       </w:pPr>
       <w:r>
@@ -7265,7 +7405,7 @@
       <w:pPr>
         <w:numPr>
           <w:ilvl w:val="0"/>
-          <w:numId w:val="1028"/>
+          <w:numId w:val="1030"/>
         </w:numPr>
       </w:pPr>
       <w:r>
@@ -7806,7 +7946,7 @@
       <w:pPr>
         <w:numPr>
           <w:ilvl w:val="0"/>
-          <w:numId w:val="1029"/>
+          <w:numId w:val="1031"/>
         </w:numPr>
         <w:pStyle w:val="Compact"/>
       </w:pPr>
@@ -8942,7 +9082,7 @@
       <w:pPr>
         <w:numPr>
           <w:ilvl w:val="0"/>
-          <w:numId w:val="1030"/>
+          <w:numId w:val="1032"/>
         </w:numPr>
       </w:pPr>
       <w:r>
@@ -9301,7 +9441,7 @@
       <w:pPr>
         <w:numPr>
           <w:ilvl w:val="0"/>
-          <w:numId w:val="1030"/>
+          <w:numId w:val="1032"/>
         </w:numPr>
       </w:pPr>
       <w:r>
@@ -10145,7 +10285,7 @@
       <w:pPr>
         <w:numPr>
           <w:ilvl w:val="1"/>
-          <w:numId w:val="1031"/>
+          <w:numId w:val="1033"/>
         </w:numPr>
       </w:pPr>
       <w:r>
@@ -10156,7 +10296,7 @@
       <w:pPr>
         <w:numPr>
           <w:ilvl w:val="1"/>
-          <w:numId w:val="1031"/>
+          <w:numId w:val="1033"/>
         </w:numPr>
       </w:pPr>
       <w:r>
@@ -10167,7 +10307,7 @@
       <w:pPr>
         <w:numPr>
           <w:ilvl w:val="1"/>
-          <w:numId w:val="1031"/>
+          <w:numId w:val="1033"/>
         </w:numPr>
       </w:pPr>
       <w:r>
@@ -10189,7 +10329,7 @@
       <w:pPr>
         <w:numPr>
           <w:ilvl w:val="1"/>
-          <w:numId w:val="1032"/>
+          <w:numId w:val="1034"/>
         </w:numPr>
         <w:pStyle w:val="Compact"/>
       </w:pPr>
@@ -10515,21 +10655,6 @@
     <w:abstractNumId w:val="991"/>
   </w:num>
   <w:num w:numId="1007">
-    <w:abstractNumId w:val="991"/>
-  </w:num>
-  <w:num w:numId="1008">
-    <w:abstractNumId w:val="991"/>
-  </w:num>
-  <w:num w:numId="1009">
-    <w:abstractNumId w:val="991"/>
-  </w:num>
-  <w:num w:numId="1010">
-    <w:abstractNumId w:val="991"/>
-  </w:num>
-  <w:num w:numId="1011">
-    <w:abstractNumId w:val="991"/>
-  </w:num>
-  <w:num w:numId="1012">
     <w:abstractNumId w:val="99411"/>
     <w:lvlOverride w:ilvl="0">
       <w:startOverride w:val="1"/>
@@ -10559,7 +10684,25 @@
       <w:startOverride w:val="1"/>
     </w:lvlOverride>
   </w:num>
+  <w:num w:numId="1008">
+    <w:abstractNumId w:val="991"/>
+  </w:num>
+  <w:num w:numId="1009">
+    <w:abstractNumId w:val="991"/>
+  </w:num>
+  <w:num w:numId="1010">
+    <w:abstractNumId w:val="991"/>
+  </w:num>
+  <w:num w:numId="1011">
+    <w:abstractNumId w:val="991"/>
+  </w:num>
+  <w:num w:numId="1012">
+    <w:abstractNumId w:val="991"/>
+  </w:num>
   <w:num w:numId="1013">
+    <w:abstractNumId w:val="991"/>
+  </w:num>
+  <w:num w:numId="1014">
     <w:abstractNumId w:val="99411"/>
     <w:lvlOverride w:ilvl="0">
       <w:startOverride w:val="1"/>
@@ -10588,9 +10731,6 @@
     <w:lvlOverride w:ilvl="8">
       <w:startOverride w:val="1"/>
     </w:lvlOverride>
-  </w:num>
-  <w:num w:numId="1014">
-    <w:abstractNumId w:val="991"/>
   </w:num>
   <w:num w:numId="1015">
     <w:abstractNumId w:val="99411"/>
@@ -10626,7 +10766,34 @@
     <w:abstractNumId w:val="991"/>
   </w:num>
   <w:num w:numId="1017">
-    <w:abstractNumId w:val="991"/>
+    <w:abstractNumId w:val="99411"/>
+    <w:lvlOverride w:ilvl="0">
+      <w:startOverride w:val="1"/>
+    </w:lvlOverride>
+    <w:lvlOverride w:ilvl="1">
+      <w:startOverride w:val="1"/>
+    </w:lvlOverride>
+    <w:lvlOverride w:ilvl="2">
+      <w:startOverride w:val="1"/>
+    </w:lvlOverride>
+    <w:lvlOverride w:ilvl="3">
+      <w:startOverride w:val="1"/>
+    </w:lvlOverride>
+    <w:lvlOverride w:ilvl="4">
+      <w:startOverride w:val="1"/>
+    </w:lvlOverride>
+    <w:lvlOverride w:ilvl="5">
+      <w:startOverride w:val="1"/>
+    </w:lvlOverride>
+    <w:lvlOverride w:ilvl="6">
+      <w:startOverride w:val="1"/>
+    </w:lvlOverride>
+    <w:lvlOverride w:ilvl="7">
+      <w:startOverride w:val="1"/>
+    </w:lvlOverride>
+    <w:lvlOverride w:ilvl="8">
+      <w:startOverride w:val="1"/>
+    </w:lvlOverride>
   </w:num>
   <w:num w:numId="1018">
     <w:abstractNumId w:val="991"/>
@@ -10665,6 +10832,12 @@
     <w:abstractNumId w:val="991"/>
   </w:num>
   <w:num w:numId="1030">
+    <w:abstractNumId w:val="991"/>
+  </w:num>
+  <w:num w:numId="1031">
+    <w:abstractNumId w:val="991"/>
+  </w:num>
+  <w:num w:numId="1032">
     <w:abstractNumId w:val="99411"/>
     <w:lvlOverride w:ilvl="0">
       <w:startOverride w:val="1"/>
@@ -10694,10 +10867,10 @@
       <w:startOverride w:val="1"/>
     </w:lvlOverride>
   </w:num>
-  <w:num w:numId="1031">
+  <w:num w:numId="1033">
     <w:abstractNumId w:val="991"/>
   </w:num>
-  <w:num w:numId="1032">
+  <w:num w:numId="1034">
     <w:abstractNumId w:val="991"/>
   </w:num>
 </w:numbering>

</xml_diff>